<commit_message>
menghapus database dan merubah app.py
</commit_message>
<xml_diff>
--- a/master template docx/template_prapurna_reguler_taspen.docx
+++ b/master template docx/template_prapurna_reguler_taspen.docx
@@ -4,7 +4,7 @@
   <w:body>
     <w:p>
       <w:pPr>
-        <w:spacing w:after="0" w:line="360" w:lineRule="auto"/>
+        <w:spacing w:after="0" w:line="240" w:lineRule="auto"/>
         <w:jc w:val="both"/>
         <w:rPr>
           <w:rFonts w:hint="default" w:ascii="Kalinga" w:hAnsi="Kalinga"/>
@@ -15,27 +15,27 @@
           <w:u w:val="single"/>
         </w:rPr>
       </w:pPr>
-      <w:bookmarkStart w:id="0" w:name="OLE_LINK38"/>
-      <w:bookmarkStart w:id="1" w:name="OLE_LINK28"/>
-      <w:bookmarkStart w:id="2" w:name="OLE_LINK66"/>
-      <w:bookmarkStart w:id="3" w:name="OLE_LINK29"/>
-      <w:bookmarkStart w:id="4" w:name="OLE_LINK51"/>
-      <w:bookmarkStart w:id="5" w:name="OLE_LINK55"/>
-      <w:bookmarkStart w:id="6" w:name="OLE_LINK5"/>
-      <w:bookmarkStart w:id="7" w:name="OLE_LINK62"/>
-      <w:bookmarkStart w:id="8" w:name="OLE_LINK49"/>
-      <w:bookmarkStart w:id="9" w:name="OLE_LINK48"/>
-      <w:bookmarkStart w:id="10" w:name="OLE_LINK36"/>
-      <w:bookmarkStart w:id="11" w:name="OLE_LINK44"/>
-      <w:bookmarkStart w:id="12" w:name="OLE_LINK17"/>
-      <w:bookmarkStart w:id="13" w:name="OLE_LINK8"/>
-      <w:bookmarkStart w:id="14" w:name="OLE_LINK67"/>
-      <w:bookmarkStart w:id="15" w:name="OLE_LINK3"/>
-      <w:bookmarkStart w:id="16" w:name="OLE_LINK87"/>
-      <w:bookmarkStart w:id="17" w:name="OLE_LINK56"/>
-      <w:bookmarkStart w:id="18" w:name="OLE_LINK37"/>
-      <w:bookmarkStart w:id="19" w:name="OLE_LINK89"/>
-      <w:bookmarkStart w:id="20" w:name="OLE_LINK7"/>
+      <w:bookmarkStart w:id="0" w:name="OLE_LINK28"/>
+      <w:bookmarkStart w:id="1" w:name="OLE_LINK5"/>
+      <w:bookmarkStart w:id="2" w:name="OLE_LINK29"/>
+      <w:bookmarkStart w:id="3" w:name="OLE_LINK51"/>
+      <w:bookmarkStart w:id="4" w:name="OLE_LINK38"/>
+      <w:bookmarkStart w:id="5" w:name="OLE_LINK62"/>
+      <w:bookmarkStart w:id="6" w:name="OLE_LINK55"/>
+      <w:bookmarkStart w:id="7" w:name="OLE_LINK66"/>
+      <w:bookmarkStart w:id="8" w:name="OLE_LINK67"/>
+      <w:bookmarkStart w:id="9" w:name="OLE_LINK3"/>
+      <w:bookmarkStart w:id="10" w:name="OLE_LINK56"/>
+      <w:bookmarkStart w:id="11" w:name="OLE_LINK48"/>
+      <w:bookmarkStart w:id="12" w:name="OLE_LINK49"/>
+      <w:bookmarkStart w:id="13" w:name="OLE_LINK7"/>
+      <w:bookmarkStart w:id="14" w:name="OLE_LINK89"/>
+      <w:bookmarkStart w:id="15" w:name="OLE_LINK44"/>
+      <w:bookmarkStart w:id="16" w:name="OLE_LINK36"/>
+      <w:bookmarkStart w:id="17" w:name="OLE_LINK37"/>
+      <w:bookmarkStart w:id="18" w:name="OLE_LINK17"/>
+      <w:bookmarkStart w:id="19" w:name="OLE_LINK87"/>
+      <w:bookmarkStart w:id="20" w:name="OLE_LINK8"/>
       <w:r>
         <w:rPr>
           <w:rFonts w:hint="default" w:ascii="Kalinga" w:hAnsi="Kalinga"/>
@@ -50,7 +50,7 @@
     </w:p>
     <w:p>
       <w:pPr>
-        <w:spacing w:after="0" w:line="360" w:lineRule="auto"/>
+        <w:spacing w:after="0" w:line="240" w:lineRule="auto"/>
         <w:jc w:val="both"/>
         <w:rPr>
           <w:rFonts w:hint="default" w:ascii="Kalinga" w:hAnsi="Kalinga"/>
@@ -145,7 +145,7 @@
     </w:p>
     <w:p>
       <w:pPr>
-        <w:spacing w:after="0" w:line="360" w:lineRule="auto"/>
+        <w:spacing w:after="0" w:line="240" w:lineRule="auto"/>
         <w:jc w:val="both"/>
         <w:rPr>
           <w:rFonts w:hint="default" w:ascii="Kalinga" w:hAnsi="Kalinga"/>
@@ -239,7 +239,7 @@
     </w:p>
     <w:p>
       <w:pPr>
-        <w:spacing w:after="0" w:line="360" w:lineRule="auto"/>
+        <w:spacing w:after="0" w:line="240" w:lineRule="auto"/>
         <w:jc w:val="both"/>
         <w:rPr>
           <w:rFonts w:hint="default" w:ascii="Kalinga" w:hAnsi="Kalinga"/>
@@ -343,7 +343,7 @@
     </w:p>
     <w:p>
       <w:pPr>
-        <w:spacing w:after="0" w:line="360" w:lineRule="auto"/>
+        <w:spacing w:after="0" w:line="240" w:lineRule="auto"/>
         <w:jc w:val="both"/>
         <w:rPr>
           <w:rFonts w:hint="default" w:ascii="Kalinga" w:hAnsi="Kalinga"/>
@@ -401,26 +401,12 @@
     </w:p>
     <w:p>
       <w:pPr>
-        <w:spacing w:after="0" w:line="360" w:lineRule="auto"/>
-        <w:jc w:val="both"/>
-        <w:rPr>
-          <w:rFonts w:hint="default" w:ascii="Kalinga" w:hAnsi="Kalinga"/>
-          <w:b/>
-          <w:bCs/>
-          <w:sz w:val="20"/>
-          <w:szCs w:val="20"/>
-          <w:u w:val="none"/>
-        </w:rPr>
-      </w:pPr>
-    </w:p>
-    <w:p>
-      <w:pPr>
         <w:pStyle w:val="6"/>
         <w:numPr>
           <w:ilvl w:val="0"/>
           <w:numId w:val="1"/>
         </w:numPr>
-        <w:spacing w:line="360" w:lineRule="auto"/>
+        <w:spacing w:line="240" w:lineRule="auto"/>
         <w:ind w:left="360" w:leftChars="0" w:right="160" w:rightChars="0" w:hanging="280" w:firstLineChars="0"/>
         <w:jc w:val="both"/>
         <w:rPr>
@@ -466,6 +452,373 @@
           <w:szCs w:val="20"/>
           <w:lang w:val="en-US"/>
         </w:rPr>
+        <w:t>}}.{% if domisili_berbeda == 'ya' %}</w:t>
+      </w:r>
+    </w:p>
+    <w:p>
+      <w:pPr>
+        <w:pStyle w:val="6"/>
+        <w:numPr>
+          <w:ilvl w:val="0"/>
+          <w:numId w:val="1"/>
+        </w:numPr>
+        <w:spacing w:line="240" w:lineRule="auto"/>
+        <w:ind w:left="360" w:leftChars="0" w:right="160" w:rightChars="0" w:hanging="280" w:firstLineChars="0"/>
+        <w:jc w:val="both"/>
+        <w:rPr>
+          <w:rFonts w:hint="default" w:ascii="Kalinga" w:hAnsi="Kalinga"/>
+          <w:color w:val="auto"/>
+          <w:sz w:val="20"/>
+          <w:szCs w:val="20"/>
+        </w:rPr>
+      </w:pPr>
+      <w:r>
+        <w:rPr>
+          <w:rFonts w:hint="default" w:ascii="Kalinga" w:hAnsi="Kalinga"/>
+          <w:color w:val="auto"/>
+          <w:sz w:val="20"/>
+          <w:szCs w:val="20"/>
+        </w:rPr>
+        <w:t>Alamat Domisili di {{ alamat_domisili_pemohon | default('', true) }}.{% endif %}</w:t>
+      </w:r>
+    </w:p>
+    <w:p>
+      <w:pPr>
+        <w:pStyle w:val="6"/>
+        <w:numPr>
+          <w:ilvl w:val="0"/>
+          <w:numId w:val="1"/>
+        </w:numPr>
+        <w:spacing w:line="240" w:lineRule="auto"/>
+        <w:ind w:left="360" w:leftChars="0" w:right="160" w:rightChars="0" w:hanging="280" w:firstLineChars="0"/>
+        <w:jc w:val="both"/>
+        <w:rPr>
+          <w:rFonts w:hint="default" w:ascii="Kalinga" w:hAnsi="Kalinga"/>
+          <w:color w:val="auto"/>
+          <w:sz w:val="20"/>
+          <w:szCs w:val="20"/>
+        </w:rPr>
+      </w:pPr>
+      <w:r>
+        <w:rPr>
+          <w:rFonts w:hint="default" w:ascii="Kalinga" w:hAnsi="Kalinga"/>
+          <w:color w:val="auto"/>
+          <w:sz w:val="20"/>
+          <w:szCs w:val="20"/>
+        </w:rPr>
+        <w:t xml:space="preserve">Status Rumah saat ini adalah Rumah </w:t>
+      </w:r>
+      <w:r>
+        <w:rPr>
+          <w:rFonts w:hint="default" w:ascii="Kalinga" w:hAnsi="Kalinga"/>
+          <w:color w:val="auto"/>
+          <w:sz w:val="20"/>
+          <w:szCs w:val="20"/>
+          <w:lang w:val="en-US"/>
+        </w:rPr>
+        <w:t>{{</w:t>
+      </w:r>
+      <w:r>
+        <w:rPr>
+          <w:rFonts w:hint="default" w:ascii="Kalinga" w:hAnsi="Kalinga"/>
+          <w:color w:val="auto"/>
+          <w:sz w:val="20"/>
+          <w:szCs w:val="20"/>
+        </w:rPr>
+        <w:t>status_rumah_pemohon</w:t>
+      </w:r>
+      <w:r>
+        <w:rPr>
+          <w:rFonts w:hint="default" w:ascii="Kalinga" w:hAnsi="Kalinga"/>
+          <w:color w:val="auto"/>
+          <w:sz w:val="20"/>
+          <w:szCs w:val="20"/>
+          <w:lang w:val="en-US"/>
+        </w:rPr>
+        <w:t>}}</w:t>
+      </w:r>
+      <w:r>
+        <w:rPr>
+          <w:rFonts w:hint="default" w:ascii="Kalinga" w:hAnsi="Kalinga"/>
+          <w:color w:val="auto"/>
+          <w:sz w:val="20"/>
+          <w:szCs w:val="20"/>
+        </w:rPr>
+        <w:t xml:space="preserve"> dengan lama tinggal ± </w:t>
+      </w:r>
+      <w:r>
+        <w:rPr>
+          <w:rFonts w:hint="default" w:ascii="Kalinga" w:hAnsi="Kalinga"/>
+          <w:color w:val="auto"/>
+          <w:sz w:val="20"/>
+          <w:szCs w:val="20"/>
+          <w:lang w:val="en-US"/>
+        </w:rPr>
+        <w:t>{{</w:t>
+      </w:r>
+      <w:r>
+        <w:rPr>
+          <w:rFonts w:hint="default" w:ascii="Kalinga" w:hAnsi="Kalinga"/>
+          <w:color w:val="auto"/>
+          <w:sz w:val="20"/>
+          <w:szCs w:val="20"/>
+        </w:rPr>
+        <w:t>lama_tinggal_tahun</w:t>
+      </w:r>
+      <w:r>
+        <w:rPr>
+          <w:rFonts w:hint="default" w:ascii="Kalinga" w:hAnsi="Kalinga"/>
+          <w:color w:val="auto"/>
+          <w:sz w:val="20"/>
+          <w:szCs w:val="20"/>
+          <w:lang w:val="en-US"/>
+        </w:rPr>
+        <w:t>}}</w:t>
+      </w:r>
+      <w:r>
+        <w:rPr>
+          <w:rFonts w:hint="default" w:ascii="Kalinga" w:hAnsi="Kalinga"/>
+          <w:color w:val="auto"/>
+          <w:sz w:val="20"/>
+          <w:szCs w:val="20"/>
+        </w:rPr>
+        <w:t xml:space="preserve"> Tahun </w:t>
+      </w:r>
+      <w:r>
+        <w:rPr>
+          <w:rFonts w:hint="default" w:ascii="Kalinga" w:hAnsi="Kalinga"/>
+          <w:color w:val="auto"/>
+          <w:sz w:val="20"/>
+          <w:szCs w:val="20"/>
+          <w:lang w:val="en-US"/>
+        </w:rPr>
+        <w:t>{{</w:t>
+      </w:r>
+      <w:r>
+        <w:rPr>
+          <w:rFonts w:hint="default" w:ascii="Kalinga" w:hAnsi="Kalinga"/>
+          <w:color w:val="auto"/>
+          <w:sz w:val="20"/>
+          <w:szCs w:val="20"/>
+        </w:rPr>
+        <w:t>lama_tinggal_bulan</w:t>
+      </w:r>
+      <w:r>
+        <w:rPr>
+          <w:rFonts w:hint="default" w:ascii="Kalinga" w:hAnsi="Kalinga"/>
+          <w:color w:val="auto"/>
+          <w:sz w:val="20"/>
+          <w:szCs w:val="20"/>
+          <w:lang w:val="en-US"/>
+        </w:rPr>
+        <w:t>}}</w:t>
+      </w:r>
+      <w:r>
+        <w:rPr>
+          <w:rFonts w:hint="default" w:ascii="Kalinga" w:hAnsi="Kalinga"/>
+          <w:color w:val="auto"/>
+          <w:sz w:val="20"/>
+          <w:szCs w:val="20"/>
+        </w:rPr>
+        <w:t xml:space="preserve"> Bulan</w:t>
+      </w:r>
+      <w:r>
+        <w:rPr>
+          <w:rFonts w:hint="default" w:ascii="Kalinga" w:hAnsi="Kalinga"/>
+          <w:color w:val="auto"/>
+          <w:sz w:val="20"/>
+          <w:szCs w:val="20"/>
+          <w:lang w:val="en-US"/>
+        </w:rPr>
+        <w:t>.</w:t>
+      </w:r>
+    </w:p>
+    <w:p>
+      <w:pPr>
+        <w:pStyle w:val="6"/>
+        <w:numPr>
+          <w:ilvl w:val="0"/>
+          <w:numId w:val="1"/>
+        </w:numPr>
+        <w:spacing w:line="240" w:lineRule="auto"/>
+        <w:ind w:left="360" w:leftChars="0" w:right="160" w:rightChars="0" w:hanging="280" w:firstLineChars="0"/>
+        <w:jc w:val="both"/>
+        <w:rPr>
+          <w:rFonts w:hint="default" w:ascii="Kalinga" w:hAnsi="Kalinga"/>
+          <w:color w:val="auto"/>
+          <w:sz w:val="20"/>
+          <w:szCs w:val="20"/>
+        </w:rPr>
+      </w:pPr>
+      <w:r>
+        <w:rPr>
+          <w:rFonts w:hint="default" w:ascii="Kalinga" w:hAnsi="Kalinga"/>
+          <w:color w:val="auto"/>
+          <w:sz w:val="20"/>
+          <w:szCs w:val="20"/>
+        </w:rPr>
+        <w:t>Usia Pemohon</w:t>
+      </w:r>
+      <w:r>
+        <w:rPr>
+          <w:rFonts w:hint="default" w:ascii="Kalinga" w:hAnsi="Kalinga"/>
+          <w:color w:val="auto"/>
+          <w:sz w:val="20"/>
+          <w:szCs w:val="20"/>
+          <w:lang w:val="en-US"/>
+        </w:rPr>
+        <w:t xml:space="preserve"> </w:t>
+      </w:r>
+      <w:r>
+        <w:rPr>
+          <w:rFonts w:hint="default" w:ascii="Kalinga" w:hAnsi="Kalinga"/>
+          <w:color w:val="auto"/>
+          <w:sz w:val="20"/>
+          <w:szCs w:val="20"/>
+        </w:rPr>
+        <w:t>±</w:t>
+      </w:r>
+      <w:r>
+        <w:rPr>
+          <w:rFonts w:hint="default" w:ascii="Kalinga" w:hAnsi="Kalinga"/>
+          <w:color w:val="auto"/>
+          <w:sz w:val="20"/>
+          <w:szCs w:val="20"/>
+          <w:lang w:val="en-US"/>
+        </w:rPr>
+        <w:t xml:space="preserve"> {{</w:t>
+      </w:r>
+      <w:r>
+        <w:rPr>
+          <w:rFonts w:hint="default" w:ascii="Kalinga" w:hAnsi="Kalinga"/>
+          <w:color w:val="auto"/>
+          <w:sz w:val="20"/>
+          <w:szCs w:val="20"/>
+        </w:rPr>
+        <w:t>usia_pemohon</w:t>
+      </w:r>
+      <w:r>
+        <w:rPr>
+          <w:rFonts w:hint="default" w:ascii="Kalinga" w:hAnsi="Kalinga"/>
+          <w:color w:val="auto"/>
+          <w:sz w:val="20"/>
+          <w:szCs w:val="20"/>
+          <w:lang w:val="en-US"/>
+        </w:rPr>
+        <w:t>}}</w:t>
+      </w:r>
+      <w:r>
+        <w:rPr>
+          <w:rFonts w:hint="default" w:ascii="Kalinga" w:hAnsi="Kalinga"/>
+          <w:color w:val="auto"/>
+          <w:sz w:val="20"/>
+          <w:szCs w:val="20"/>
+        </w:rPr>
+        <w:t xml:space="preserve"> Tahun (</w:t>
+      </w:r>
+      <w:r>
+        <w:rPr>
+          <w:rFonts w:hint="default" w:ascii="Kalinga" w:hAnsi="Kalinga"/>
+          <w:color w:val="auto"/>
+          <w:sz w:val="20"/>
+          <w:szCs w:val="20"/>
+          <w:lang w:val="en-US"/>
+        </w:rPr>
+        <w:t>{{</w:t>
+      </w:r>
+      <w:r>
+        <w:rPr>
+          <w:rFonts w:hint="default" w:ascii="Kalinga" w:hAnsi="Kalinga"/>
+          <w:color w:val="auto"/>
+          <w:sz w:val="20"/>
+          <w:szCs w:val="20"/>
+        </w:rPr>
+        <w:t>tgl_lahir_pemohon</w:t>
+      </w:r>
+      <w:r>
+        <w:rPr>
+          <w:rFonts w:hint="default" w:ascii="Kalinga" w:hAnsi="Kalinga"/>
+          <w:color w:val="auto"/>
+          <w:sz w:val="20"/>
+          <w:szCs w:val="20"/>
+          <w:lang w:val="en-US"/>
+        </w:rPr>
+        <w:t>}}</w:t>
+      </w:r>
+      <w:r>
+        <w:rPr>
+          <w:rFonts w:hint="default" w:ascii="Kalinga" w:hAnsi="Kalinga"/>
+          <w:color w:val="auto"/>
+          <w:sz w:val="20"/>
+          <w:szCs w:val="20"/>
+        </w:rPr>
+        <w:t xml:space="preserve">) Cfm. KTP Nomor </w:t>
+      </w:r>
+      <w:r>
+        <w:rPr>
+          <w:rFonts w:hint="default" w:ascii="Kalinga" w:hAnsi="Kalinga"/>
+          <w:color w:val="auto"/>
+          <w:sz w:val="20"/>
+          <w:szCs w:val="20"/>
+          <w:lang w:val="en-US"/>
+        </w:rPr>
+        <w:t>{{</w:t>
+      </w:r>
+      <w:r>
+        <w:rPr>
+          <w:rFonts w:hint="default" w:ascii="Kalinga" w:hAnsi="Kalinga"/>
+          <w:color w:val="auto"/>
+          <w:sz w:val="20"/>
+          <w:szCs w:val="20"/>
+        </w:rPr>
+        <w:t>no_ktp_pemohon</w:t>
+      </w:r>
+      <w:r>
+        <w:rPr>
+          <w:rFonts w:hint="default" w:ascii="Kalinga" w:hAnsi="Kalinga"/>
+          <w:color w:val="auto"/>
+          <w:sz w:val="20"/>
+          <w:szCs w:val="20"/>
+          <w:lang w:val="en-US"/>
+        </w:rPr>
+        <w:t>}}</w:t>
+      </w:r>
+      <w:r>
+        <w:rPr>
+          <w:rFonts w:hint="default" w:ascii="Kalinga" w:hAnsi="Kalinga"/>
+          <w:color w:val="auto"/>
+          <w:sz w:val="20"/>
+          <w:szCs w:val="20"/>
+        </w:rPr>
+        <w:t xml:space="preserve"> tanggal </w:t>
+      </w:r>
+      <w:r>
+        <w:rPr>
+          <w:rFonts w:hint="default" w:ascii="Kalinga" w:hAnsi="Kalinga"/>
+          <w:color w:val="auto"/>
+          <w:sz w:val="20"/>
+          <w:szCs w:val="20"/>
+          <w:lang w:val="en-US"/>
+        </w:rPr>
+        <w:t>{{</w:t>
+      </w:r>
+      <w:r>
+        <w:rPr>
+          <w:rFonts w:hint="default" w:ascii="Kalinga" w:hAnsi="Kalinga"/>
+          <w:color w:val="auto"/>
+          <w:sz w:val="20"/>
+          <w:szCs w:val="20"/>
+        </w:rPr>
+        <w:t>tgl_terbit_ktp</w:t>
+      </w:r>
+      <w:r>
+        <w:rPr>
+          <w:rFonts w:hint="default" w:ascii="Kalinga" w:hAnsi="Kalinga"/>
+          <w:color w:val="auto"/>
+          <w:sz w:val="20"/>
+          <w:szCs w:val="20"/>
+          <w:lang w:val="en-US"/>
+        </w:rPr>
         <w:t>}}.</w:t>
       </w:r>
     </w:p>
@@ -476,7 +829,7 @@
           <w:ilvl w:val="0"/>
           <w:numId w:val="1"/>
         </w:numPr>
-        <w:spacing w:line="360" w:lineRule="auto"/>
+        <w:spacing w:line="240" w:lineRule="auto"/>
         <w:ind w:left="360" w:leftChars="0" w:right="160" w:rightChars="0" w:hanging="280" w:firstLineChars="0"/>
         <w:jc w:val="both"/>
         <w:rPr>
@@ -493,7 +846,7 @@
           <w:sz w:val="20"/>
           <w:szCs w:val="20"/>
         </w:rPr>
-        <w:t xml:space="preserve">Status Rumah saat ini adalah Rumah </w:t>
+        <w:t xml:space="preserve">Status Pemohon </w:t>
       </w:r>
       <w:r>
         <w:rPr>
@@ -512,7 +865,7 @@
           <w:sz w:val="20"/>
           <w:szCs w:val="20"/>
         </w:rPr>
-        <w:t>status_rumah_pemohon</w:t>
+        <w:t>status_perkawinan_pemohon</w:t>
       </w:r>
       <w:r>
         <w:rPr>
@@ -531,7 +884,72 @@
           <w:sz w:val="20"/>
           <w:szCs w:val="20"/>
         </w:rPr>
-        <w:t xml:space="preserve"> dengan lama tinggal ± </w:t>
+        <w:t xml:space="preserve"> {% if status_perkawinan_pemohon == 'Menikah' %}Cfm. Kutipan Akta Nikah terlampir.{% elif status_perkawinan_pemohon == 'Belum Menikah' %}Cfm. Surat Keterangan Belum Menikah terlampir.{% elif status_perkawinan_pemohon == 'Janda/Duda' %}Cfm. Surat Cerai terlampir / Cfm. Akta Kematian Pasangan terlampir.{% endif %}</w:t>
+      </w:r>
+    </w:p>
+    <w:p>
+      <w:pPr>
+        <w:pStyle w:val="6"/>
+        <w:numPr>
+          <w:ilvl w:val="0"/>
+          <w:numId w:val="1"/>
+        </w:numPr>
+        <w:spacing w:line="240" w:lineRule="auto"/>
+        <w:ind w:left="360" w:leftChars="0" w:right="160" w:rightChars="0" w:hanging="280" w:firstLineChars="0"/>
+        <w:jc w:val="both"/>
+        <w:rPr>
+          <w:rFonts w:hint="default" w:ascii="Kalinga" w:hAnsi="Kalinga"/>
+          <w:color w:val="auto"/>
+          <w:sz w:val="20"/>
+          <w:szCs w:val="20"/>
+        </w:rPr>
+      </w:pPr>
+      <w:r>
+        <w:rPr>
+          <w:rFonts w:hint="default" w:ascii="Kalinga" w:hAnsi="Kalinga"/>
+          <w:color w:val="auto"/>
+          <w:sz w:val="20"/>
+          <w:szCs w:val="20"/>
+        </w:rPr>
+        <w:t xml:space="preserve">Pemohon adalah </w:t>
+      </w:r>
+      <w:r>
+        <w:rPr>
+          <w:rFonts w:hint="default" w:ascii="Kalinga" w:hAnsi="Kalinga"/>
+          <w:color w:val="auto"/>
+          <w:sz w:val="20"/>
+          <w:szCs w:val="20"/>
+          <w:lang w:val="en-US"/>
+        </w:rPr>
+        <w:t>Calon Pensiunan {{</w:t>
+      </w:r>
+      <w:r>
+        <w:rPr>
+          <w:rFonts w:hint="default" w:ascii="Kalinga" w:hAnsi="Kalinga"/>
+          <w:color w:val="auto"/>
+          <w:sz w:val="20"/>
+          <w:szCs w:val="20"/>
+        </w:rPr>
+        <w:t>jenis_pekerjaan_pemohon</w:t>
+      </w:r>
+      <w:r>
+        <w:rPr>
+          <w:rFonts w:hint="default" w:ascii="Kalinga" w:hAnsi="Kalinga"/>
+          <w:color w:val="auto"/>
+          <w:sz w:val="20"/>
+          <w:szCs w:val="20"/>
+          <w:lang w:val="en-US"/>
+        </w:rPr>
+        <w:t>}}</w:t>
+      </w:r>
+      <w:r>
+        <w:rPr>
+          <w:rFonts w:hint="default" w:ascii="Kalinga" w:hAnsi="Kalinga"/>
+          <w:color w:val="auto"/>
+          <w:sz w:val="20"/>
+          <w:szCs w:val="20"/>
+        </w:rPr>
+        <w:t xml:space="preserve"> di </w:t>
       </w:r>
       <w:r>
         <w:rPr>
@@ -550,7 +968,63 @@
           <w:sz w:val="20"/>
           <w:szCs w:val="20"/>
         </w:rPr>
-        <w:t>lama_tinggal_tahun</w:t>
+        <w:t>nama_instansi_pemohon</w:t>
+      </w:r>
+      <w:r>
+        <w:rPr>
+          <w:rFonts w:hint="default" w:ascii="Kalinga" w:hAnsi="Kalinga"/>
+          <w:color w:val="auto"/>
+          <w:sz w:val="20"/>
+          <w:szCs w:val="20"/>
+          <w:lang w:val="en-US"/>
+        </w:rPr>
+        <w:t>}}.</w:t>
+      </w:r>
+    </w:p>
+    <w:p>
+      <w:pPr>
+        <w:pStyle w:val="6"/>
+        <w:numPr>
+          <w:ilvl w:val="0"/>
+          <w:numId w:val="1"/>
+        </w:numPr>
+        <w:spacing w:line="240" w:lineRule="auto"/>
+        <w:ind w:left="360" w:leftChars="0" w:right="160" w:rightChars="0" w:hanging="280" w:firstLineChars="0"/>
+        <w:jc w:val="both"/>
+        <w:rPr>
+          <w:rFonts w:hint="default" w:ascii="Kalinga" w:hAnsi="Kalinga"/>
+          <w:color w:val="auto"/>
+          <w:sz w:val="20"/>
+          <w:szCs w:val="20"/>
+        </w:rPr>
+      </w:pPr>
+      <w:r>
+        <w:rPr>
+          <w:rFonts w:hint="default" w:ascii="Kalinga" w:hAnsi="Kalinga"/>
+          <w:color w:val="auto"/>
+          <w:sz w:val="20"/>
+          <w:szCs w:val="20"/>
+        </w:rPr>
+        <w:t xml:space="preserve">Lama Masa Kerja ± </w:t>
+      </w:r>
+      <w:r>
+        <w:rPr>
+          <w:rFonts w:hint="default" w:ascii="Kalinga" w:hAnsi="Kalinga"/>
+          <w:color w:val="auto"/>
+          <w:sz w:val="20"/>
+          <w:szCs w:val="20"/>
+          <w:lang w:val="en-US"/>
+        </w:rPr>
+        <w:t>{{</w:t>
+      </w:r>
+      <w:r>
+        <w:rPr>
+          <w:rFonts w:hint="default" w:ascii="Kalinga" w:hAnsi="Kalinga"/>
+          <w:color w:val="auto"/>
+          <w:sz w:val="20"/>
+          <w:szCs w:val="20"/>
+        </w:rPr>
+        <w:t>lama_kerja_tahun</w:t>
       </w:r>
       <w:r>
         <w:rPr>
@@ -569,7 +1043,7 @@
           <w:sz w:val="20"/>
           <w:szCs w:val="20"/>
         </w:rPr>
-        <w:t xml:space="preserve"> Tahun </w:t>
+        <w:t xml:space="preserve"> Tahun atau sejak </w:t>
       </w:r>
       <w:r>
         <w:rPr>
@@ -588,7 +1062,45 @@
           <w:sz w:val="20"/>
           <w:szCs w:val="20"/>
         </w:rPr>
-        <w:t>lama_tinggal_bulan</w:t>
+        <w:t>tgl_mulai_kerja</w:t>
+      </w:r>
+      <w:r>
+        <w:rPr>
+          <w:rFonts w:hint="default" w:ascii="Kalinga" w:hAnsi="Kalinga"/>
+          <w:color w:val="auto"/>
+          <w:sz w:val="20"/>
+          <w:szCs w:val="20"/>
+          <w:lang w:val="en-US"/>
+        </w:rPr>
+        <w:t xml:space="preserve">}}. </w:t>
+      </w:r>
+      <w:r>
+        <w:rPr>
+          <w:rFonts w:hint="default" w:ascii="Kalinga" w:hAnsi="Kalinga"/>
+          <w:color w:val="auto"/>
+          <w:sz w:val="20"/>
+          <w:szCs w:val="20"/>
+        </w:rPr>
+        <w:t xml:space="preserve">Cfm. SK CPNS No. </w:t>
+      </w:r>
+      <w:r>
+        <w:rPr>
+          <w:rFonts w:hint="default" w:ascii="Kalinga" w:hAnsi="Kalinga"/>
+          <w:color w:val="auto"/>
+          <w:sz w:val="20"/>
+          <w:szCs w:val="20"/>
+          <w:lang w:val="en-US"/>
+        </w:rPr>
+        <w:t>{{</w:t>
+      </w:r>
+      <w:r>
+        <w:rPr>
+          <w:rFonts w:hint="default" w:ascii="Kalinga" w:hAnsi="Kalinga"/>
+          <w:color w:val="auto"/>
+          <w:sz w:val="20"/>
+          <w:szCs w:val="20"/>
+        </w:rPr>
+        <w:t>no_sk_cpns</w:t>
       </w:r>
       <w:r>
         <w:rPr>
@@ -607,17 +1119,36 @@
           <w:sz w:val="20"/>
           <w:szCs w:val="20"/>
         </w:rPr>
-        <w:t xml:space="preserve"> Bulan</w:t>
-      </w:r>
-      <w:r>
-        <w:rPr>
-          <w:rFonts w:hint="default" w:ascii="Kalinga" w:hAnsi="Kalinga"/>
-          <w:color w:val="auto"/>
-          <w:sz w:val="20"/>
-          <w:szCs w:val="20"/>
-          <w:lang w:val="en-US"/>
-        </w:rPr>
-        <w:t>.</w:t>
+        <w:t xml:space="preserve"> tanggal </w:t>
+      </w:r>
+      <w:r>
+        <w:rPr>
+          <w:rFonts w:hint="default" w:ascii="Kalinga" w:hAnsi="Kalinga"/>
+          <w:color w:val="auto"/>
+          <w:sz w:val="20"/>
+          <w:szCs w:val="20"/>
+          <w:lang w:val="en-US"/>
+        </w:rPr>
+        <w:t>{{</w:t>
+      </w:r>
+      <w:r>
+        <w:rPr>
+          <w:rFonts w:hint="default" w:ascii="Kalinga" w:hAnsi="Kalinga"/>
+          <w:color w:val="auto"/>
+          <w:sz w:val="20"/>
+          <w:szCs w:val="20"/>
+        </w:rPr>
+        <w:t>tgl_sk_cpns</w:t>
+      </w:r>
+      <w:r>
+        <w:rPr>
+          <w:rFonts w:hint="default" w:ascii="Kalinga" w:hAnsi="Kalinga"/>
+          <w:color w:val="auto"/>
+          <w:sz w:val="20"/>
+          <w:szCs w:val="20"/>
+          <w:lang w:val="en-US"/>
+        </w:rPr>
+        <w:t>}}.</w:t>
       </w:r>
     </w:p>
     <w:p>
@@ -627,7 +1158,7 @@
           <w:ilvl w:val="0"/>
           <w:numId w:val="1"/>
         </w:numPr>
-        <w:spacing w:line="360" w:lineRule="auto"/>
+        <w:spacing w:line="240" w:lineRule="auto"/>
         <w:ind w:left="360" w:leftChars="0" w:right="160" w:rightChars="0" w:hanging="280" w:firstLineChars="0"/>
         <w:jc w:val="both"/>
         <w:rPr>
@@ -644,45 +1175,64 @@
           <w:sz w:val="20"/>
           <w:szCs w:val="20"/>
         </w:rPr>
-        <w:t>Usia Pemohon</w:t>
-      </w:r>
-      <w:r>
-        <w:rPr>
-          <w:rFonts w:hint="default" w:ascii="Kalinga" w:hAnsi="Kalinga"/>
-          <w:color w:val="auto"/>
-          <w:sz w:val="20"/>
-          <w:szCs w:val="20"/>
-          <w:lang w:val="en-US"/>
-        </w:rPr>
-        <w:t xml:space="preserve"> </w:t>
-      </w:r>
-      <w:r>
-        <w:rPr>
-          <w:rFonts w:hint="default" w:ascii="Kalinga" w:hAnsi="Kalinga"/>
-          <w:color w:val="auto"/>
-          <w:sz w:val="20"/>
-          <w:szCs w:val="20"/>
-        </w:rPr>
-        <w:t>±</w:t>
-      </w:r>
-      <w:r>
-        <w:rPr>
-          <w:rFonts w:hint="default" w:ascii="Kalinga" w:hAnsi="Kalinga"/>
-          <w:color w:val="auto"/>
-          <w:sz w:val="20"/>
-          <w:szCs w:val="20"/>
-          <w:lang w:val="en-US"/>
-        </w:rPr>
-        <w:t xml:space="preserve"> {{</w:t>
-      </w:r>
-      <w:r>
-        <w:rPr>
-          <w:rFonts w:hint="default" w:ascii="Kalinga" w:hAnsi="Kalinga"/>
-          <w:color w:val="auto"/>
-          <w:sz w:val="20"/>
-          <w:szCs w:val="20"/>
-        </w:rPr>
-        <w:t>usia_pemohon</w:t>
+        <w:t xml:space="preserve">Golongan saat ini adalah </w:t>
+      </w:r>
+      <w:r>
+        <w:rPr>
+          <w:rFonts w:hint="default" w:ascii="Kalinga" w:hAnsi="Kalinga"/>
+          <w:color w:val="auto"/>
+          <w:sz w:val="20"/>
+          <w:szCs w:val="20"/>
+          <w:lang w:val="en-US"/>
+        </w:rPr>
+        <w:t>{{</w:t>
+      </w:r>
+      <w:r>
+        <w:rPr>
+          <w:rFonts w:hint="default" w:ascii="Kalinga" w:hAnsi="Kalinga"/>
+          <w:color w:val="auto"/>
+          <w:sz w:val="20"/>
+          <w:szCs w:val="20"/>
+        </w:rPr>
+        <w:t>golongan_saat_ini</w:t>
+      </w:r>
+      <w:r>
+        <w:rPr>
+          <w:rFonts w:hint="default" w:ascii="Kalinga" w:hAnsi="Kalinga"/>
+          <w:color w:val="auto"/>
+          <w:sz w:val="20"/>
+          <w:szCs w:val="20"/>
+          <w:lang w:val="en-US"/>
+        </w:rPr>
+        <w:t xml:space="preserve">}}. </w:t>
+      </w:r>
+      <w:r>
+        <w:rPr>
+          <w:rFonts w:hint="default" w:ascii="Kalinga" w:hAnsi="Kalinga"/>
+          <w:color w:val="auto"/>
+          <w:sz w:val="20"/>
+          <w:szCs w:val="20"/>
+        </w:rPr>
+        <w:t xml:space="preserve">Cfm. SK No </w:t>
+      </w:r>
+      <w:r>
+        <w:rPr>
+          <w:rFonts w:hint="default" w:ascii="Kalinga" w:hAnsi="Kalinga"/>
+          <w:color w:val="auto"/>
+          <w:sz w:val="20"/>
+          <w:szCs w:val="20"/>
+          <w:lang w:val="en-US"/>
+        </w:rPr>
+        <w:t>{{</w:t>
+      </w:r>
+      <w:r>
+        <w:rPr>
+          <w:rFonts w:hint="default" w:ascii="Kalinga" w:hAnsi="Kalinga"/>
+          <w:color w:val="auto"/>
+          <w:sz w:val="20"/>
+          <w:szCs w:val="20"/>
+        </w:rPr>
+        <w:t>no_sk_golongan</w:t>
       </w:r>
       <w:r>
         <w:rPr>
@@ -701,7 +1251,7 @@
           <w:sz w:val="20"/>
           <w:szCs w:val="20"/>
         </w:rPr>
-        <w:t xml:space="preserve"> Tahun (</w:t>
+        <w:t xml:space="preserve"> tanggal </w:t>
       </w:r>
       <w:r>
         <w:rPr>
@@ -720,7 +1270,175 @@
           <w:sz w:val="20"/>
           <w:szCs w:val="20"/>
         </w:rPr>
-        <w:t>tgl_lahir_pemohon</w:t>
+        <w:t>tgl_sk_golongan</w:t>
+      </w:r>
+      <w:r>
+        <w:rPr>
+          <w:rFonts w:hint="default" w:ascii="Kalinga" w:hAnsi="Kalinga"/>
+          <w:color w:val="auto"/>
+          <w:sz w:val="20"/>
+          <w:szCs w:val="20"/>
+          <w:lang w:val="en-US"/>
+        </w:rPr>
+        <w:t>}}.</w:t>
+      </w:r>
+    </w:p>
+    <w:p>
+      <w:pPr>
+        <w:pStyle w:val="6"/>
+        <w:numPr>
+          <w:ilvl w:val="0"/>
+          <w:numId w:val="1"/>
+        </w:numPr>
+        <w:spacing w:line="240" w:lineRule="auto"/>
+        <w:ind w:left="360" w:leftChars="0" w:right="160" w:rightChars="0" w:hanging="280" w:firstLineChars="0"/>
+        <w:jc w:val="both"/>
+        <w:rPr>
+          <w:rFonts w:hint="default" w:ascii="Kalinga" w:hAnsi="Kalinga"/>
+          <w:color w:val="auto"/>
+          <w:sz w:val="20"/>
+          <w:szCs w:val="20"/>
+        </w:rPr>
+      </w:pPr>
+      <w:r>
+        <w:rPr>
+          <w:rFonts w:hint="default" w:ascii="Kalinga" w:hAnsi="Kalinga"/>
+          <w:color w:val="auto"/>
+          <w:sz w:val="20"/>
+          <w:szCs w:val="20"/>
+        </w:rPr>
+        <w:t xml:space="preserve">Jabatan Pemohon saat ini adalah </w:t>
+      </w:r>
+      <w:r>
+        <w:rPr>
+          <w:rFonts w:hint="default" w:ascii="Kalinga" w:hAnsi="Kalinga"/>
+          <w:color w:val="auto"/>
+          <w:sz w:val="20"/>
+          <w:szCs w:val="20"/>
+          <w:lang w:val="en-US"/>
+        </w:rPr>
+        <w:t>{{</w:t>
+      </w:r>
+      <w:r>
+        <w:rPr>
+          <w:rFonts w:hint="default" w:ascii="Kalinga" w:hAnsi="Kalinga"/>
+          <w:color w:val="auto"/>
+          <w:sz w:val="20"/>
+          <w:szCs w:val="20"/>
+        </w:rPr>
+        <w:t>jabatan_pemohon</w:t>
+      </w:r>
+      <w:r>
+        <w:rPr>
+          <w:rFonts w:hint="default" w:ascii="Kalinga" w:hAnsi="Kalinga"/>
+          <w:color w:val="auto"/>
+          <w:sz w:val="20"/>
+          <w:szCs w:val="20"/>
+          <w:lang w:val="en-US"/>
+        </w:rPr>
+        <w:t>}}.</w:t>
+      </w:r>
+    </w:p>
+    <w:p>
+      <w:pPr>
+        <w:pStyle w:val="6"/>
+        <w:numPr>
+          <w:ilvl w:val="0"/>
+          <w:numId w:val="1"/>
+        </w:numPr>
+        <w:spacing w:line="240" w:lineRule="auto"/>
+        <w:ind w:left="360" w:leftChars="0" w:right="160" w:rightChars="0" w:hanging="280" w:firstLineChars="0"/>
+        <w:jc w:val="both"/>
+        <w:rPr>
+          <w:rFonts w:hint="default" w:ascii="Kalinga" w:hAnsi="Kalinga"/>
+          <w:color w:val="auto"/>
+          <w:sz w:val="20"/>
+          <w:szCs w:val="20"/>
+        </w:rPr>
+      </w:pPr>
+      <w:r>
+        <w:rPr>
+          <w:rFonts w:hint="default" w:ascii="Kalinga" w:hAnsi="Kalinga"/>
+          <w:color w:val="auto"/>
+          <w:sz w:val="20"/>
+          <w:szCs w:val="20"/>
+        </w:rPr>
+        <w:t xml:space="preserve">Alamat Kantor Pemohon di </w:t>
+      </w:r>
+      <w:r>
+        <w:rPr>
+          <w:rFonts w:hint="default" w:ascii="Kalinga" w:hAnsi="Kalinga"/>
+          <w:color w:val="auto"/>
+          <w:sz w:val="20"/>
+          <w:szCs w:val="20"/>
+          <w:lang w:val="en-US"/>
+        </w:rPr>
+        <w:t>{{</w:t>
+      </w:r>
+      <w:r>
+        <w:rPr>
+          <w:rFonts w:hint="default" w:ascii="Kalinga" w:hAnsi="Kalinga"/>
+          <w:color w:val="auto"/>
+          <w:sz w:val="20"/>
+          <w:szCs w:val="20"/>
+        </w:rPr>
+        <w:t>alamat_kantor_pemohon</w:t>
+      </w:r>
+      <w:r>
+        <w:rPr>
+          <w:rFonts w:hint="default" w:ascii="Kalinga" w:hAnsi="Kalinga"/>
+          <w:color w:val="auto"/>
+          <w:sz w:val="20"/>
+          <w:szCs w:val="20"/>
+          <w:lang w:val="en-US"/>
+        </w:rPr>
+        <w:t>}}.</w:t>
+      </w:r>
+    </w:p>
+    <w:p>
+      <w:pPr>
+        <w:pStyle w:val="6"/>
+        <w:numPr>
+          <w:ilvl w:val="0"/>
+          <w:numId w:val="1"/>
+        </w:numPr>
+        <w:spacing w:line="240" w:lineRule="auto"/>
+        <w:ind w:left="360" w:leftChars="0" w:right="160" w:rightChars="0" w:hanging="280" w:firstLineChars="0"/>
+        <w:jc w:val="both"/>
+        <w:rPr>
+          <w:rFonts w:hint="default" w:ascii="Kalinga" w:hAnsi="Kalinga"/>
+          <w:color w:val="auto"/>
+          <w:sz w:val="20"/>
+          <w:szCs w:val="20"/>
+        </w:rPr>
+      </w:pPr>
+      <w:r>
+        <w:rPr>
+          <w:rFonts w:hint="default" w:ascii="Kalinga" w:hAnsi="Kalinga"/>
+          <w:color w:val="auto"/>
+          <w:sz w:val="20"/>
+          <w:szCs w:val="20"/>
+        </w:rPr>
+        <w:t xml:space="preserve">Pemohon akan memasuki Batas Usia Pensiun per Tanggal </w:t>
+      </w:r>
+      <w:r>
+        <w:rPr>
+          <w:rFonts w:hint="default" w:ascii="Kalinga" w:hAnsi="Kalinga"/>
+          <w:color w:val="auto"/>
+          <w:sz w:val="20"/>
+          <w:szCs w:val="20"/>
+          <w:lang w:val="en-US"/>
+        </w:rPr>
+        <w:t>{{</w:t>
+      </w:r>
+      <w:r>
+        <w:rPr>
+          <w:rFonts w:hint="default" w:ascii="Kalinga" w:hAnsi="Kalinga"/>
+          <w:color w:val="auto"/>
+          <w:sz w:val="20"/>
+          <w:szCs w:val="20"/>
+        </w:rPr>
+        <w:t>tgl_pensiun_pemohon</w:t>
       </w:r>
       <w:r>
         <w:rPr>
@@ -739,7 +1457,34 @@
           <w:sz w:val="20"/>
           <w:szCs w:val="20"/>
         </w:rPr>
-        <w:t xml:space="preserve">) Cfm. KTP Nomor </w:t>
+        <w:t xml:space="preserve"> Cfm. Estimasi Hak Tabungan Hari Tua dan Pensiun Pokok.</w:t>
+      </w:r>
+    </w:p>
+    <w:p>
+      <w:pPr>
+        <w:pStyle w:val="6"/>
+        <w:numPr>
+          <w:ilvl w:val="0"/>
+          <w:numId w:val="1"/>
+        </w:numPr>
+        <w:spacing w:line="240" w:lineRule="auto"/>
+        <w:ind w:left="360" w:leftChars="0" w:right="160" w:rightChars="0" w:hanging="280" w:firstLineChars="0"/>
+        <w:jc w:val="both"/>
+        <w:rPr>
+          <w:rFonts w:hint="default" w:ascii="Kalinga" w:hAnsi="Kalinga"/>
+          <w:color w:val="auto"/>
+          <w:sz w:val="20"/>
+          <w:szCs w:val="20"/>
+        </w:rPr>
+      </w:pPr>
+      <w:r>
+        <w:rPr>
+          <w:rFonts w:hint="default" w:ascii="Kalinga" w:hAnsi="Kalinga"/>
+          <w:color w:val="auto"/>
+          <w:sz w:val="20"/>
+          <w:szCs w:val="20"/>
+        </w:rPr>
+        <w:t xml:space="preserve">Mengajukan Kredit BNI Fleksi Pra Purna sebesar Rp. </w:t>
       </w:r>
       <w:r>
         <w:rPr>
@@ -758,7 +1503,7 @@
           <w:sz w:val="20"/>
           <w:szCs w:val="20"/>
         </w:rPr>
-        <w:t>no_ktp_pemohon</w:t>
+        <w:t>plafon_kredit_dimohon</w:t>
       </w:r>
       <w:r>
         <w:rPr>
@@ -777,7 +1522,7 @@
           <w:sz w:val="20"/>
           <w:szCs w:val="20"/>
         </w:rPr>
-        <w:t xml:space="preserve"> tanggal </w:t>
+        <w:t xml:space="preserve">,- Jangka Waktu </w:t>
       </w:r>
       <w:r>
         <w:rPr>
@@ -796,7 +1541,73 @@
           <w:sz w:val="20"/>
           <w:szCs w:val="20"/>
         </w:rPr>
-        <w:t>tgl_terbit_ktp</w:t>
+        <w:t>jangka_waktu_dimohon_bulan</w:t>
+      </w:r>
+      <w:r>
+        <w:rPr>
+          <w:rFonts w:hint="default" w:ascii="Kalinga" w:hAnsi="Kalinga"/>
+          <w:color w:val="auto"/>
+          <w:sz w:val="20"/>
+          <w:szCs w:val="20"/>
+          <w:lang w:val="en-US"/>
+        </w:rPr>
+        <w:t>}}</w:t>
+      </w:r>
+      <w:r>
+        <w:rPr>
+          <w:rFonts w:hint="default" w:ascii="Kalinga" w:hAnsi="Kalinga"/>
+          <w:color w:val="auto"/>
+          <w:sz w:val="20"/>
+          <w:szCs w:val="20"/>
+        </w:rPr>
+        <w:t xml:space="preserve"> Bulan.</w:t>
+      </w:r>
+    </w:p>
+    <w:p>
+      <w:pPr>
+        <w:pStyle w:val="6"/>
+        <w:numPr>
+          <w:ilvl w:val="0"/>
+          <w:numId w:val="1"/>
+        </w:numPr>
+        <w:spacing w:line="240" w:lineRule="auto"/>
+        <w:ind w:left="360" w:leftChars="0" w:right="160" w:rightChars="0" w:hanging="280" w:firstLineChars="0"/>
+        <w:jc w:val="both"/>
+        <w:rPr>
+          <w:rFonts w:hint="default" w:ascii="Kalinga" w:hAnsi="Kalinga" w:cs="Kalinga"/>
+          <w:color w:val="auto"/>
+          <w:sz w:val="20"/>
+          <w:szCs w:val="20"/>
+          <w:lang w:val="en-US"/>
+        </w:rPr>
+      </w:pPr>
+      <w:r>
+        <w:rPr>
+          <w:rFonts w:hint="default" w:ascii="Kalinga" w:hAnsi="Kalinga"/>
+          <w:color w:val="auto"/>
+          <w:sz w:val="20"/>
+          <w:szCs w:val="20"/>
+        </w:rPr>
+        <w:t xml:space="preserve">Tujuan kredit untuk </w:t>
+      </w:r>
+      <w:r>
+        <w:rPr>
+          <w:rFonts w:hint="default" w:ascii="Kalinga" w:hAnsi="Kalinga"/>
+          <w:color w:val="auto"/>
+          <w:sz w:val="20"/>
+          <w:szCs w:val="20"/>
+          <w:lang w:val="en-US"/>
+        </w:rPr>
+        <w:t>{{</w:t>
+      </w:r>
+      <w:r>
+        <w:rPr>
+          <w:rFonts w:hint="default" w:ascii="Kalinga" w:hAnsi="Kalinga"/>
+          <w:color w:val="auto"/>
+          <w:sz w:val="20"/>
+          <w:szCs w:val="20"/>
+        </w:rPr>
+        <w:t>tujuan_kredit</w:t>
       </w:r>
       <w:r>
         <w:rPr>
@@ -812,805 +1623,7 @@
     <w:p>
       <w:pPr>
         <w:pStyle w:val="6"/>
-        <w:numPr>
-          <w:ilvl w:val="0"/>
-          <w:numId w:val="1"/>
-        </w:numPr>
-        <w:spacing w:line="360" w:lineRule="auto"/>
-        <w:ind w:left="360" w:leftChars="0" w:right="160" w:rightChars="0" w:hanging="280" w:firstLineChars="0"/>
-        <w:jc w:val="both"/>
-        <w:rPr>
-          <w:rFonts w:hint="default" w:ascii="Kalinga" w:hAnsi="Kalinga"/>
-          <w:color w:val="auto"/>
-          <w:sz w:val="20"/>
-          <w:szCs w:val="20"/>
-        </w:rPr>
-      </w:pPr>
-      <w:r>
-        <w:rPr>
-          <w:rFonts w:hint="default" w:ascii="Kalinga" w:hAnsi="Kalinga"/>
-          <w:color w:val="auto"/>
-          <w:sz w:val="20"/>
-          <w:szCs w:val="20"/>
-        </w:rPr>
-        <w:t xml:space="preserve">Status Pemohon </w:t>
-      </w:r>
-      <w:r>
-        <w:rPr>
-          <w:rFonts w:hint="default" w:ascii="Kalinga" w:hAnsi="Kalinga"/>
-          <w:color w:val="auto"/>
-          <w:sz w:val="20"/>
-          <w:szCs w:val="20"/>
-          <w:lang w:val="en-US"/>
-        </w:rPr>
-        <w:t>{{</w:t>
-      </w:r>
-      <w:r>
-        <w:rPr>
-          <w:rFonts w:hint="default" w:ascii="Kalinga" w:hAnsi="Kalinga"/>
-          <w:color w:val="auto"/>
-          <w:sz w:val="20"/>
-          <w:szCs w:val="20"/>
-        </w:rPr>
-        <w:t>status_perkawinan_pemohon</w:t>
-      </w:r>
-      <w:r>
-        <w:rPr>
-          <w:rFonts w:hint="default" w:ascii="Kalinga" w:hAnsi="Kalinga"/>
-          <w:color w:val="auto"/>
-          <w:sz w:val="20"/>
-          <w:szCs w:val="20"/>
-          <w:lang w:val="en-US"/>
-        </w:rPr>
-        <w:t>}}</w:t>
-      </w:r>
-      <w:r>
-        <w:rPr>
-          <w:rFonts w:hint="default" w:ascii="Kalinga" w:hAnsi="Kalinga"/>
-          <w:color w:val="auto"/>
-          <w:sz w:val="20"/>
-          <w:szCs w:val="20"/>
-        </w:rPr>
-        <w:t xml:space="preserve"> {% if status_perkawinan_pemohon == 'Menikah' %}Cfm. Kutipan Akta Nikah terlampir.{% elif status_perkawinan_pemohon == 'Belum Menikah' %}Cfm. Surat Keterangan Belum Menikah terlampir.{% elif status_perkawinan_pemohon == 'Janda/Duda' %}Cfm. Surat Cerai terlampir / Cfm. Akta Kematian Pasangan terlampir.{% endif %}</w:t>
-      </w:r>
-    </w:p>
-    <w:p>
-      <w:pPr>
-        <w:pStyle w:val="6"/>
-        <w:numPr>
-          <w:ilvl w:val="0"/>
-          <w:numId w:val="1"/>
-        </w:numPr>
-        <w:spacing w:line="360" w:lineRule="auto"/>
-        <w:ind w:left="360" w:leftChars="0" w:right="160" w:rightChars="0" w:hanging="280" w:firstLineChars="0"/>
-        <w:jc w:val="both"/>
-        <w:rPr>
-          <w:rFonts w:hint="default" w:ascii="Kalinga" w:hAnsi="Kalinga"/>
-          <w:color w:val="auto"/>
-          <w:sz w:val="20"/>
-          <w:szCs w:val="20"/>
-        </w:rPr>
-      </w:pPr>
-      <w:r>
-        <w:rPr>
-          <w:rFonts w:hint="default" w:ascii="Kalinga" w:hAnsi="Kalinga"/>
-          <w:color w:val="auto"/>
-          <w:sz w:val="20"/>
-          <w:szCs w:val="20"/>
-        </w:rPr>
-        <w:t xml:space="preserve">Pemohon adalah </w:t>
-      </w:r>
-      <w:r>
-        <w:rPr>
-          <w:rFonts w:hint="default" w:ascii="Kalinga" w:hAnsi="Kalinga"/>
-          <w:color w:val="auto"/>
-          <w:sz w:val="20"/>
-          <w:szCs w:val="20"/>
-          <w:lang w:val="en-US"/>
-        </w:rPr>
-        <w:t>{{</w:t>
-      </w:r>
-      <w:r>
-        <w:rPr>
-          <w:rFonts w:hint="default" w:ascii="Kalinga" w:hAnsi="Kalinga"/>
-          <w:color w:val="auto"/>
-          <w:sz w:val="20"/>
-          <w:szCs w:val="20"/>
-        </w:rPr>
-        <w:t>jenis_pekerjaan_pemohon</w:t>
-      </w:r>
-      <w:r>
-        <w:rPr>
-          <w:rFonts w:hint="default" w:ascii="Kalinga" w:hAnsi="Kalinga"/>
-          <w:color w:val="auto"/>
-          <w:sz w:val="20"/>
-          <w:szCs w:val="20"/>
-          <w:lang w:val="en-US"/>
-        </w:rPr>
-        <w:t>}}</w:t>
-      </w:r>
-      <w:r>
-        <w:rPr>
-          <w:rFonts w:hint="default" w:ascii="Kalinga" w:hAnsi="Kalinga"/>
-          <w:color w:val="auto"/>
-          <w:sz w:val="20"/>
-          <w:szCs w:val="20"/>
-        </w:rPr>
-        <w:t xml:space="preserve"> di </w:t>
-      </w:r>
-      <w:r>
-        <w:rPr>
-          <w:rFonts w:hint="default" w:ascii="Kalinga" w:hAnsi="Kalinga"/>
-          <w:color w:val="auto"/>
-          <w:sz w:val="20"/>
-          <w:szCs w:val="20"/>
-          <w:lang w:val="en-US"/>
-        </w:rPr>
-        <w:t>{{</w:t>
-      </w:r>
-      <w:r>
-        <w:rPr>
-          <w:rFonts w:hint="default" w:ascii="Kalinga" w:hAnsi="Kalinga"/>
-          <w:color w:val="auto"/>
-          <w:sz w:val="20"/>
-          <w:szCs w:val="20"/>
-        </w:rPr>
-        <w:t>nama_instansi_pemohon</w:t>
-      </w:r>
-      <w:r>
-        <w:rPr>
-          <w:rFonts w:hint="default" w:ascii="Kalinga" w:hAnsi="Kalinga"/>
-          <w:color w:val="auto"/>
-          <w:sz w:val="20"/>
-          <w:szCs w:val="20"/>
-          <w:lang w:val="en-US"/>
-        </w:rPr>
-        <w:t>}}.</w:t>
-      </w:r>
-    </w:p>
-    <w:p>
-      <w:pPr>
-        <w:pStyle w:val="6"/>
-        <w:numPr>
-          <w:ilvl w:val="0"/>
-          <w:numId w:val="1"/>
-        </w:numPr>
-        <w:spacing w:line="360" w:lineRule="auto"/>
-        <w:ind w:left="360" w:leftChars="0" w:right="160" w:rightChars="0" w:hanging="280" w:firstLineChars="0"/>
-        <w:jc w:val="both"/>
-        <w:rPr>
-          <w:rFonts w:hint="default" w:ascii="Kalinga" w:hAnsi="Kalinga"/>
-          <w:color w:val="auto"/>
-          <w:sz w:val="20"/>
-          <w:szCs w:val="20"/>
-        </w:rPr>
-      </w:pPr>
-      <w:r>
-        <w:rPr>
-          <w:rFonts w:hint="default" w:ascii="Kalinga" w:hAnsi="Kalinga"/>
-          <w:color w:val="auto"/>
-          <w:sz w:val="20"/>
-          <w:szCs w:val="20"/>
-        </w:rPr>
-        <w:t xml:space="preserve">Lama Masa Kerja ± </w:t>
-      </w:r>
-      <w:r>
-        <w:rPr>
-          <w:rFonts w:hint="default" w:ascii="Kalinga" w:hAnsi="Kalinga"/>
-          <w:color w:val="auto"/>
-          <w:sz w:val="20"/>
-          <w:szCs w:val="20"/>
-          <w:lang w:val="en-US"/>
-        </w:rPr>
-        <w:t>{{</w:t>
-      </w:r>
-      <w:r>
-        <w:rPr>
-          <w:rFonts w:hint="default" w:ascii="Kalinga" w:hAnsi="Kalinga"/>
-          <w:color w:val="auto"/>
-          <w:sz w:val="20"/>
-          <w:szCs w:val="20"/>
-        </w:rPr>
-        <w:t>lama_kerja_tahun</w:t>
-      </w:r>
-      <w:r>
-        <w:rPr>
-          <w:rFonts w:hint="default" w:ascii="Kalinga" w:hAnsi="Kalinga"/>
-          <w:color w:val="auto"/>
-          <w:sz w:val="20"/>
-          <w:szCs w:val="20"/>
-          <w:lang w:val="en-US"/>
-        </w:rPr>
-        <w:t>}}</w:t>
-      </w:r>
-      <w:r>
-        <w:rPr>
-          <w:rFonts w:hint="default" w:ascii="Kalinga" w:hAnsi="Kalinga"/>
-          <w:color w:val="auto"/>
-          <w:sz w:val="20"/>
-          <w:szCs w:val="20"/>
-        </w:rPr>
-        <w:t xml:space="preserve"> Tahun atau sejak </w:t>
-      </w:r>
-      <w:r>
-        <w:rPr>
-          <w:rFonts w:hint="default" w:ascii="Kalinga" w:hAnsi="Kalinga"/>
-          <w:color w:val="auto"/>
-          <w:sz w:val="20"/>
-          <w:szCs w:val="20"/>
-          <w:lang w:val="en-US"/>
-        </w:rPr>
-        <w:t>{{</w:t>
-      </w:r>
-      <w:r>
-        <w:rPr>
-          <w:rFonts w:hint="default" w:ascii="Kalinga" w:hAnsi="Kalinga"/>
-          <w:color w:val="auto"/>
-          <w:sz w:val="20"/>
-          <w:szCs w:val="20"/>
-        </w:rPr>
-        <w:t>tgl_mulai_kerja</w:t>
-      </w:r>
-      <w:r>
-        <w:rPr>
-          <w:rFonts w:hint="default" w:ascii="Kalinga" w:hAnsi="Kalinga"/>
-          <w:color w:val="auto"/>
-          <w:sz w:val="20"/>
-          <w:szCs w:val="20"/>
-          <w:lang w:val="en-US"/>
-        </w:rPr>
-        <w:t xml:space="preserve">}}. </w:t>
-      </w:r>
-      <w:r>
-        <w:rPr>
-          <w:rFonts w:hint="default" w:ascii="Kalinga" w:hAnsi="Kalinga"/>
-          <w:color w:val="auto"/>
-          <w:sz w:val="20"/>
-          <w:szCs w:val="20"/>
-        </w:rPr>
-        <w:t xml:space="preserve">Cfm. SK CPNS No. </w:t>
-      </w:r>
-      <w:r>
-        <w:rPr>
-          <w:rFonts w:hint="default" w:ascii="Kalinga" w:hAnsi="Kalinga"/>
-          <w:color w:val="auto"/>
-          <w:sz w:val="20"/>
-          <w:szCs w:val="20"/>
-          <w:lang w:val="en-US"/>
-        </w:rPr>
-        <w:t>{{</w:t>
-      </w:r>
-      <w:r>
-        <w:rPr>
-          <w:rFonts w:hint="default" w:ascii="Kalinga" w:hAnsi="Kalinga"/>
-          <w:color w:val="auto"/>
-          <w:sz w:val="20"/>
-          <w:szCs w:val="20"/>
-        </w:rPr>
-        <w:t>no_sk_cpns</w:t>
-      </w:r>
-      <w:r>
-        <w:rPr>
-          <w:rFonts w:hint="default" w:ascii="Kalinga" w:hAnsi="Kalinga"/>
-          <w:color w:val="auto"/>
-          <w:sz w:val="20"/>
-          <w:szCs w:val="20"/>
-          <w:lang w:val="en-US"/>
-        </w:rPr>
-        <w:t>}}</w:t>
-      </w:r>
-      <w:r>
-        <w:rPr>
-          <w:rFonts w:hint="default" w:ascii="Kalinga" w:hAnsi="Kalinga"/>
-          <w:color w:val="auto"/>
-          <w:sz w:val="20"/>
-          <w:szCs w:val="20"/>
-        </w:rPr>
-        <w:t xml:space="preserve"> tanggal </w:t>
-      </w:r>
-      <w:r>
-        <w:rPr>
-          <w:rFonts w:hint="default" w:ascii="Kalinga" w:hAnsi="Kalinga"/>
-          <w:color w:val="auto"/>
-          <w:sz w:val="20"/>
-          <w:szCs w:val="20"/>
-          <w:lang w:val="en-US"/>
-        </w:rPr>
-        <w:t>{{</w:t>
-      </w:r>
-      <w:r>
-        <w:rPr>
-          <w:rFonts w:hint="default" w:ascii="Kalinga" w:hAnsi="Kalinga"/>
-          <w:color w:val="auto"/>
-          <w:sz w:val="20"/>
-          <w:szCs w:val="20"/>
-        </w:rPr>
-        <w:t>tgl_sk_cpns</w:t>
-      </w:r>
-      <w:r>
-        <w:rPr>
-          <w:rFonts w:hint="default" w:ascii="Kalinga" w:hAnsi="Kalinga"/>
-          <w:color w:val="auto"/>
-          <w:sz w:val="20"/>
-          <w:szCs w:val="20"/>
-          <w:lang w:val="en-US"/>
-        </w:rPr>
-        <w:t>}}.</w:t>
-      </w:r>
-    </w:p>
-    <w:p>
-      <w:pPr>
-        <w:pStyle w:val="6"/>
-        <w:numPr>
-          <w:ilvl w:val="0"/>
-          <w:numId w:val="1"/>
-        </w:numPr>
-        <w:spacing w:line="360" w:lineRule="auto"/>
-        <w:ind w:left="360" w:leftChars="0" w:right="160" w:rightChars="0" w:hanging="280" w:firstLineChars="0"/>
-        <w:jc w:val="both"/>
-        <w:rPr>
-          <w:rFonts w:hint="default" w:ascii="Kalinga" w:hAnsi="Kalinga"/>
-          <w:color w:val="auto"/>
-          <w:sz w:val="20"/>
-          <w:szCs w:val="20"/>
-        </w:rPr>
-      </w:pPr>
-      <w:r>
-        <w:rPr>
-          <w:rFonts w:hint="default" w:ascii="Kalinga" w:hAnsi="Kalinga"/>
-          <w:color w:val="auto"/>
-          <w:sz w:val="20"/>
-          <w:szCs w:val="20"/>
-        </w:rPr>
-        <w:t xml:space="preserve">Golongan saat ini adalah </w:t>
-      </w:r>
-      <w:r>
-        <w:rPr>
-          <w:rFonts w:hint="default" w:ascii="Kalinga" w:hAnsi="Kalinga"/>
-          <w:color w:val="auto"/>
-          <w:sz w:val="20"/>
-          <w:szCs w:val="20"/>
-          <w:lang w:val="en-US"/>
-        </w:rPr>
-        <w:t>{{</w:t>
-      </w:r>
-      <w:r>
-        <w:rPr>
-          <w:rFonts w:hint="default" w:ascii="Kalinga" w:hAnsi="Kalinga"/>
-          <w:color w:val="auto"/>
-          <w:sz w:val="20"/>
-          <w:szCs w:val="20"/>
-        </w:rPr>
-        <w:t>golongan_saat_ini</w:t>
-      </w:r>
-      <w:r>
-        <w:rPr>
-          <w:rFonts w:hint="default" w:ascii="Kalinga" w:hAnsi="Kalinga"/>
-          <w:color w:val="auto"/>
-          <w:sz w:val="20"/>
-          <w:szCs w:val="20"/>
-          <w:lang w:val="en-US"/>
-        </w:rPr>
-        <w:t xml:space="preserve">}}. </w:t>
-      </w:r>
-      <w:r>
-        <w:rPr>
-          <w:rFonts w:hint="default" w:ascii="Kalinga" w:hAnsi="Kalinga"/>
-          <w:color w:val="auto"/>
-          <w:sz w:val="20"/>
-          <w:szCs w:val="20"/>
-        </w:rPr>
-        <w:t xml:space="preserve">Cfm. SK No </w:t>
-      </w:r>
-      <w:r>
-        <w:rPr>
-          <w:rFonts w:hint="default" w:ascii="Kalinga" w:hAnsi="Kalinga"/>
-          <w:color w:val="auto"/>
-          <w:sz w:val="20"/>
-          <w:szCs w:val="20"/>
-          <w:lang w:val="en-US"/>
-        </w:rPr>
-        <w:t>{{</w:t>
-      </w:r>
-      <w:r>
-        <w:rPr>
-          <w:rFonts w:hint="default" w:ascii="Kalinga" w:hAnsi="Kalinga"/>
-          <w:color w:val="auto"/>
-          <w:sz w:val="20"/>
-          <w:szCs w:val="20"/>
-        </w:rPr>
-        <w:t>no_sk_golongan</w:t>
-      </w:r>
-      <w:r>
-        <w:rPr>
-          <w:rFonts w:hint="default" w:ascii="Kalinga" w:hAnsi="Kalinga"/>
-          <w:color w:val="auto"/>
-          <w:sz w:val="20"/>
-          <w:szCs w:val="20"/>
-          <w:lang w:val="en-US"/>
-        </w:rPr>
-        <w:t>}}</w:t>
-      </w:r>
-      <w:r>
-        <w:rPr>
-          <w:rFonts w:hint="default" w:ascii="Kalinga" w:hAnsi="Kalinga"/>
-          <w:color w:val="auto"/>
-          <w:sz w:val="20"/>
-          <w:szCs w:val="20"/>
-        </w:rPr>
-        <w:t xml:space="preserve"> tanggal </w:t>
-      </w:r>
-      <w:r>
-        <w:rPr>
-          <w:rFonts w:hint="default" w:ascii="Kalinga" w:hAnsi="Kalinga"/>
-          <w:color w:val="auto"/>
-          <w:sz w:val="20"/>
-          <w:szCs w:val="20"/>
-          <w:lang w:val="en-US"/>
-        </w:rPr>
-        <w:t>{{</w:t>
-      </w:r>
-      <w:r>
-        <w:rPr>
-          <w:rFonts w:hint="default" w:ascii="Kalinga" w:hAnsi="Kalinga"/>
-          <w:color w:val="auto"/>
-          <w:sz w:val="20"/>
-          <w:szCs w:val="20"/>
-        </w:rPr>
-        <w:t>tgl_sk_golongan</w:t>
-      </w:r>
-      <w:r>
-        <w:rPr>
-          <w:rFonts w:hint="default" w:ascii="Kalinga" w:hAnsi="Kalinga"/>
-          <w:color w:val="auto"/>
-          <w:sz w:val="20"/>
-          <w:szCs w:val="20"/>
-          <w:lang w:val="en-US"/>
-        </w:rPr>
-        <w:t>}}.</w:t>
-      </w:r>
-    </w:p>
-    <w:p>
-      <w:pPr>
-        <w:pStyle w:val="6"/>
-        <w:numPr>
-          <w:ilvl w:val="0"/>
-          <w:numId w:val="1"/>
-        </w:numPr>
-        <w:spacing w:line="360" w:lineRule="auto"/>
-        <w:ind w:left="360" w:leftChars="0" w:right="160" w:rightChars="0" w:hanging="280" w:firstLineChars="0"/>
-        <w:jc w:val="both"/>
-        <w:rPr>
-          <w:rFonts w:hint="default" w:ascii="Kalinga" w:hAnsi="Kalinga"/>
-          <w:color w:val="auto"/>
-          <w:sz w:val="20"/>
-          <w:szCs w:val="20"/>
-        </w:rPr>
-      </w:pPr>
-      <w:r>
-        <w:rPr>
-          <w:rFonts w:hint="default" w:ascii="Kalinga" w:hAnsi="Kalinga"/>
-          <w:color w:val="auto"/>
-          <w:sz w:val="20"/>
-          <w:szCs w:val="20"/>
-        </w:rPr>
-        <w:t xml:space="preserve">Jabatan Pemohon saat ini adalah </w:t>
-      </w:r>
-      <w:r>
-        <w:rPr>
-          <w:rFonts w:hint="default" w:ascii="Kalinga" w:hAnsi="Kalinga"/>
-          <w:color w:val="auto"/>
-          <w:sz w:val="20"/>
-          <w:szCs w:val="20"/>
-          <w:lang w:val="en-US"/>
-        </w:rPr>
-        <w:t>{{</w:t>
-      </w:r>
-      <w:r>
-        <w:rPr>
-          <w:rFonts w:hint="default" w:ascii="Kalinga" w:hAnsi="Kalinga"/>
-          <w:color w:val="auto"/>
-          <w:sz w:val="20"/>
-          <w:szCs w:val="20"/>
-        </w:rPr>
-        <w:t>jabatan_pemohon</w:t>
-      </w:r>
-      <w:r>
-        <w:rPr>
-          <w:rFonts w:hint="default" w:ascii="Kalinga" w:hAnsi="Kalinga"/>
-          <w:color w:val="auto"/>
-          <w:sz w:val="20"/>
-          <w:szCs w:val="20"/>
-          <w:lang w:val="en-US"/>
-        </w:rPr>
-        <w:t>}}.</w:t>
-      </w:r>
-    </w:p>
-    <w:p>
-      <w:pPr>
-        <w:pStyle w:val="6"/>
-        <w:numPr>
-          <w:ilvl w:val="0"/>
-          <w:numId w:val="1"/>
-        </w:numPr>
-        <w:spacing w:line="360" w:lineRule="auto"/>
-        <w:ind w:left="360" w:leftChars="0" w:right="160" w:rightChars="0" w:hanging="280" w:firstLineChars="0"/>
-        <w:jc w:val="both"/>
-        <w:rPr>
-          <w:rFonts w:hint="default" w:ascii="Kalinga" w:hAnsi="Kalinga"/>
-          <w:color w:val="auto"/>
-          <w:sz w:val="20"/>
-          <w:szCs w:val="20"/>
-        </w:rPr>
-      </w:pPr>
-      <w:r>
-        <w:rPr>
-          <w:rFonts w:hint="default" w:ascii="Kalinga" w:hAnsi="Kalinga"/>
-          <w:color w:val="auto"/>
-          <w:sz w:val="20"/>
-          <w:szCs w:val="20"/>
-        </w:rPr>
-        <w:t xml:space="preserve">Alamat Kantor Pemohon di </w:t>
-      </w:r>
-      <w:r>
-        <w:rPr>
-          <w:rFonts w:hint="default" w:ascii="Kalinga" w:hAnsi="Kalinga"/>
-          <w:color w:val="auto"/>
-          <w:sz w:val="20"/>
-          <w:szCs w:val="20"/>
-          <w:lang w:val="en-US"/>
-        </w:rPr>
-        <w:t>{{</w:t>
-      </w:r>
-      <w:r>
-        <w:rPr>
-          <w:rFonts w:hint="default" w:ascii="Kalinga" w:hAnsi="Kalinga"/>
-          <w:color w:val="auto"/>
-          <w:sz w:val="20"/>
-          <w:szCs w:val="20"/>
-        </w:rPr>
-        <w:t>alamat_kantor_pemohon</w:t>
-      </w:r>
-      <w:r>
-        <w:rPr>
-          <w:rFonts w:hint="default" w:ascii="Kalinga" w:hAnsi="Kalinga"/>
-          <w:color w:val="auto"/>
-          <w:sz w:val="20"/>
-          <w:szCs w:val="20"/>
-          <w:lang w:val="en-US"/>
-        </w:rPr>
-        <w:t>}}.</w:t>
-      </w:r>
-    </w:p>
-    <w:p>
-      <w:pPr>
-        <w:pStyle w:val="6"/>
-        <w:numPr>
-          <w:ilvl w:val="0"/>
-          <w:numId w:val="1"/>
-        </w:numPr>
-        <w:spacing w:line="360" w:lineRule="auto"/>
-        <w:ind w:left="360" w:leftChars="0" w:right="160" w:rightChars="0" w:hanging="280" w:firstLineChars="0"/>
-        <w:jc w:val="both"/>
-        <w:rPr>
-          <w:rFonts w:hint="default" w:ascii="Kalinga" w:hAnsi="Kalinga"/>
-          <w:color w:val="auto"/>
-          <w:sz w:val="20"/>
-          <w:szCs w:val="20"/>
-        </w:rPr>
-      </w:pPr>
-      <w:r>
-        <w:rPr>
-          <w:rFonts w:hint="default" w:ascii="Kalinga" w:hAnsi="Kalinga"/>
-          <w:color w:val="auto"/>
-          <w:sz w:val="20"/>
-          <w:szCs w:val="20"/>
-        </w:rPr>
-        <w:t xml:space="preserve">Pemohon akan memasuki Batas Usia Pensiun per Tanggal </w:t>
-      </w:r>
-      <w:r>
-        <w:rPr>
-          <w:rFonts w:hint="default" w:ascii="Kalinga" w:hAnsi="Kalinga"/>
-          <w:color w:val="auto"/>
-          <w:sz w:val="20"/>
-          <w:szCs w:val="20"/>
-          <w:lang w:val="en-US"/>
-        </w:rPr>
-        <w:t>{{</w:t>
-      </w:r>
-      <w:r>
-        <w:rPr>
-          <w:rFonts w:hint="default" w:ascii="Kalinga" w:hAnsi="Kalinga"/>
-          <w:color w:val="auto"/>
-          <w:sz w:val="20"/>
-          <w:szCs w:val="20"/>
-        </w:rPr>
-        <w:t>tgl_pensiun_pemohon</w:t>
-      </w:r>
-      <w:r>
-        <w:rPr>
-          <w:rFonts w:hint="default" w:ascii="Kalinga" w:hAnsi="Kalinga"/>
-          <w:color w:val="auto"/>
-          <w:sz w:val="20"/>
-          <w:szCs w:val="20"/>
-          <w:lang w:val="en-US"/>
-        </w:rPr>
-        <w:t>}}</w:t>
-      </w:r>
-      <w:r>
-        <w:rPr>
-          <w:rFonts w:hint="default" w:ascii="Kalinga" w:hAnsi="Kalinga"/>
-          <w:color w:val="auto"/>
-          <w:sz w:val="20"/>
-          <w:szCs w:val="20"/>
-        </w:rPr>
-        <w:t xml:space="preserve"> Cfm. Estimasi Hak Tabungan Hari Tua dan Pensiun Pokok.</w:t>
-      </w:r>
-    </w:p>
-    <w:p>
-      <w:pPr>
-        <w:pStyle w:val="6"/>
-        <w:numPr>
-          <w:ilvl w:val="0"/>
-          <w:numId w:val="1"/>
-        </w:numPr>
-        <w:spacing w:line="360" w:lineRule="auto"/>
-        <w:ind w:left="360" w:leftChars="0" w:right="160" w:rightChars="0" w:hanging="280" w:firstLineChars="0"/>
-        <w:jc w:val="both"/>
-        <w:rPr>
-          <w:rFonts w:hint="default" w:ascii="Kalinga" w:hAnsi="Kalinga"/>
-          <w:color w:val="auto"/>
-          <w:sz w:val="20"/>
-          <w:szCs w:val="20"/>
-        </w:rPr>
-      </w:pPr>
-      <w:r>
-        <w:rPr>
-          <w:rFonts w:hint="default" w:ascii="Kalinga" w:hAnsi="Kalinga"/>
-          <w:color w:val="auto"/>
-          <w:sz w:val="20"/>
-          <w:szCs w:val="20"/>
-        </w:rPr>
-        <w:t xml:space="preserve">Mengajukan Kredit BNI Fleksi Pra Purna sebesar Rp. </w:t>
-      </w:r>
-      <w:r>
-        <w:rPr>
-          <w:rFonts w:hint="default" w:ascii="Kalinga" w:hAnsi="Kalinga"/>
-          <w:color w:val="auto"/>
-          <w:sz w:val="20"/>
-          <w:szCs w:val="20"/>
-          <w:lang w:val="en-US"/>
-        </w:rPr>
-        <w:t>{{</w:t>
-      </w:r>
-      <w:r>
-        <w:rPr>
-          <w:rFonts w:hint="default" w:ascii="Kalinga" w:hAnsi="Kalinga"/>
-          <w:color w:val="auto"/>
-          <w:sz w:val="20"/>
-          <w:szCs w:val="20"/>
-        </w:rPr>
-        <w:t>plafon_kredit_dimohon</w:t>
-      </w:r>
-      <w:r>
-        <w:rPr>
-          <w:rFonts w:hint="default" w:ascii="Kalinga" w:hAnsi="Kalinga"/>
-          <w:color w:val="auto"/>
-          <w:sz w:val="20"/>
-          <w:szCs w:val="20"/>
-          <w:lang w:val="en-US"/>
-        </w:rPr>
-        <w:t>}}</w:t>
-      </w:r>
-      <w:r>
-        <w:rPr>
-          <w:rFonts w:hint="default" w:ascii="Kalinga" w:hAnsi="Kalinga"/>
-          <w:color w:val="auto"/>
-          <w:sz w:val="20"/>
-          <w:szCs w:val="20"/>
-        </w:rPr>
-        <w:t xml:space="preserve">,- Jangka Waktu </w:t>
-      </w:r>
-      <w:r>
-        <w:rPr>
-          <w:rFonts w:hint="default" w:ascii="Kalinga" w:hAnsi="Kalinga"/>
-          <w:color w:val="auto"/>
-          <w:sz w:val="20"/>
-          <w:szCs w:val="20"/>
-          <w:lang w:val="en-US"/>
-        </w:rPr>
-        <w:t>{{</w:t>
-      </w:r>
-      <w:r>
-        <w:rPr>
-          <w:rFonts w:hint="default" w:ascii="Kalinga" w:hAnsi="Kalinga"/>
-          <w:color w:val="auto"/>
-          <w:sz w:val="20"/>
-          <w:szCs w:val="20"/>
-        </w:rPr>
-        <w:t>jangka_waktu_dimohon_bulan</w:t>
-      </w:r>
-      <w:r>
-        <w:rPr>
-          <w:rFonts w:hint="default" w:ascii="Kalinga" w:hAnsi="Kalinga"/>
-          <w:color w:val="auto"/>
-          <w:sz w:val="20"/>
-          <w:szCs w:val="20"/>
-          <w:lang w:val="en-US"/>
-        </w:rPr>
-        <w:t>}}</w:t>
-      </w:r>
-      <w:r>
-        <w:rPr>
-          <w:rFonts w:hint="default" w:ascii="Kalinga" w:hAnsi="Kalinga"/>
-          <w:color w:val="auto"/>
-          <w:sz w:val="20"/>
-          <w:szCs w:val="20"/>
-        </w:rPr>
-        <w:t xml:space="preserve"> Bulan.</w:t>
-      </w:r>
-    </w:p>
-    <w:p>
-      <w:pPr>
-        <w:pStyle w:val="6"/>
-        <w:numPr>
-          <w:ilvl w:val="0"/>
-          <w:numId w:val="1"/>
-        </w:numPr>
-        <w:spacing w:line="360" w:lineRule="auto"/>
-        <w:ind w:left="360" w:leftChars="0" w:right="160" w:rightChars="0" w:hanging="280" w:firstLineChars="0"/>
-        <w:jc w:val="both"/>
-        <w:rPr>
-          <w:rFonts w:hint="default" w:ascii="Kalinga" w:hAnsi="Kalinga" w:cs="Kalinga"/>
-          <w:color w:val="auto"/>
-          <w:sz w:val="20"/>
-          <w:szCs w:val="20"/>
-          <w:lang w:val="en-US"/>
-        </w:rPr>
-      </w:pPr>
-      <w:r>
-        <w:rPr>
-          <w:rFonts w:hint="default" w:ascii="Kalinga" w:hAnsi="Kalinga"/>
-          <w:color w:val="auto"/>
-          <w:sz w:val="20"/>
-          <w:szCs w:val="20"/>
-        </w:rPr>
-        <w:t xml:space="preserve">Tujuan kredit untuk </w:t>
-      </w:r>
-      <w:r>
-        <w:rPr>
-          <w:rFonts w:hint="default" w:ascii="Kalinga" w:hAnsi="Kalinga"/>
-          <w:color w:val="auto"/>
-          <w:sz w:val="20"/>
-          <w:szCs w:val="20"/>
-          <w:lang w:val="en-US"/>
-        </w:rPr>
-        <w:t>{{</w:t>
-      </w:r>
-      <w:r>
-        <w:rPr>
-          <w:rFonts w:hint="default" w:ascii="Kalinga" w:hAnsi="Kalinga"/>
-          <w:color w:val="auto"/>
-          <w:sz w:val="20"/>
-          <w:szCs w:val="20"/>
-        </w:rPr>
-        <w:t>tujuan_kredit</w:t>
-      </w:r>
-      <w:r>
-        <w:rPr>
-          <w:rFonts w:hint="default" w:ascii="Kalinga" w:hAnsi="Kalinga"/>
-          <w:color w:val="auto"/>
-          <w:sz w:val="20"/>
-          <w:szCs w:val="20"/>
-          <w:lang w:val="en-US"/>
-        </w:rPr>
-        <w:t>}}.</w:t>
-      </w:r>
-    </w:p>
-    <w:p>
-      <w:pPr>
-        <w:pStyle w:val="6"/>
-        <w:spacing w:line="360" w:lineRule="auto"/>
+        <w:spacing w:line="240" w:lineRule="auto"/>
         <w:ind w:right="160"/>
         <w:jc w:val="both"/>
         <w:rPr>
@@ -1632,7 +1645,7 @@
     <w:p>
       <w:pPr>
         <w:pStyle w:val="6"/>
-        <w:spacing w:line="360" w:lineRule="auto"/>
+        <w:spacing w:line="240" w:lineRule="auto"/>
         <w:ind w:right="160"/>
         <w:jc w:val="both"/>
         <w:rPr>
@@ -1721,7 +1734,7 @@
           <w:ilvl w:val="0"/>
           <w:numId w:val="1"/>
         </w:numPr>
-        <w:spacing w:line="360" w:lineRule="auto"/>
+        <w:spacing w:line="240" w:lineRule="auto"/>
         <w:ind w:left="360" w:leftChars="0" w:right="160" w:rightChars="0" w:hanging="280" w:firstLineChars="0"/>
         <w:jc w:val="both"/>
         <w:rPr>
@@ -1744,7 +1757,7 @@
     <w:p>
       <w:pPr>
         <w:pStyle w:val="6"/>
-        <w:spacing w:line="360" w:lineRule="auto"/>
+        <w:spacing w:line="240" w:lineRule="auto"/>
         <w:ind w:right="160"/>
         <w:jc w:val="both"/>
         <w:rPr>
@@ -1771,7 +1784,7 @@
           <w:ilvl w:val="0"/>
           <w:numId w:val="1"/>
         </w:numPr>
-        <w:spacing w:line="360" w:lineRule="auto"/>
+        <w:spacing w:line="240" w:lineRule="auto"/>
         <w:ind w:left="360" w:leftChars="0" w:right="160" w:rightChars="0" w:hanging="280" w:firstLineChars="0"/>
         <w:jc w:val="both"/>
         <w:rPr>
@@ -1798,7 +1811,7 @@
           <w:ilvl w:val="0"/>
           <w:numId w:val="1"/>
         </w:numPr>
-        <w:spacing w:line="360" w:lineRule="auto"/>
+        <w:spacing w:line="240" w:lineRule="auto"/>
         <w:ind w:left="360" w:leftChars="0" w:right="160" w:rightChars="0" w:hanging="280" w:firstLineChars="0"/>
         <w:jc w:val="both"/>
         <w:rPr>
@@ -1825,7 +1838,7 @@
           <w:ilvl w:val="0"/>
           <w:numId w:val="1"/>
         </w:numPr>
-        <w:spacing w:line="360" w:lineRule="auto"/>
+        <w:spacing w:line="240" w:lineRule="auto"/>
         <w:ind w:left="360" w:leftChars="0" w:right="160" w:rightChars="0" w:hanging="280" w:firstLineChars="0"/>
         <w:jc w:val="both"/>
         <w:rPr>
@@ -1852,7 +1865,7 @@
           <w:ilvl w:val="0"/>
           <w:numId w:val="1"/>
         </w:numPr>
-        <w:spacing w:line="360" w:lineRule="auto"/>
+        <w:spacing w:line="240" w:lineRule="auto"/>
         <w:ind w:left="360" w:leftChars="0" w:right="160" w:rightChars="0" w:hanging="280" w:firstLineChars="0"/>
         <w:jc w:val="both"/>
         <w:rPr>
@@ -1879,7 +1892,7 @@
           <w:ilvl w:val="0"/>
           <w:numId w:val="1"/>
         </w:numPr>
-        <w:spacing w:line="360" w:lineRule="auto"/>
+        <w:spacing w:line="240" w:lineRule="auto"/>
         <w:ind w:left="360" w:leftChars="0" w:right="160" w:rightChars="0" w:hanging="280" w:firstLineChars="0"/>
         <w:jc w:val="both"/>
         <w:rPr>
@@ -1906,7 +1919,7 @@
           <w:ilvl w:val="0"/>
           <w:numId w:val="1"/>
         </w:numPr>
-        <w:spacing w:line="360" w:lineRule="auto"/>
+        <w:spacing w:line="240" w:lineRule="auto"/>
         <w:ind w:left="360" w:leftChars="0" w:right="160" w:rightChars="0" w:hanging="280" w:firstLineChars="0"/>
         <w:jc w:val="both"/>
         <w:rPr>
@@ -1933,7 +1946,7 @@
           <w:ilvl w:val="0"/>
           <w:numId w:val="1"/>
         </w:numPr>
-        <w:spacing w:line="360" w:lineRule="auto"/>
+        <w:spacing w:line="240" w:lineRule="auto"/>
         <w:ind w:left="360" w:leftChars="0" w:right="160" w:rightChars="0" w:hanging="280" w:firstLineChars="0"/>
         <w:jc w:val="both"/>
         <w:rPr>
@@ -1960,7 +1973,7 @@
           <w:ilvl w:val="0"/>
           <w:numId w:val="1"/>
         </w:numPr>
-        <w:spacing w:line="360" w:lineRule="auto"/>
+        <w:spacing w:line="240" w:lineRule="auto"/>
         <w:ind w:left="360" w:leftChars="0" w:right="160" w:rightChars="0" w:hanging="280" w:firstLineChars="0"/>
         <w:jc w:val="both"/>
         <w:rPr>
@@ -1987,7 +2000,7 @@
           <w:ilvl w:val="0"/>
           <w:numId w:val="1"/>
         </w:numPr>
-        <w:spacing w:line="360" w:lineRule="auto"/>
+        <w:spacing w:line="240" w:lineRule="auto"/>
         <w:ind w:left="360" w:leftChars="0" w:right="160" w:rightChars="0" w:hanging="280" w:firstLineChars="0"/>
         <w:jc w:val="both"/>
         <w:rPr>
@@ -2014,7 +2027,7 @@
           <w:ilvl w:val="0"/>
           <w:numId w:val="1"/>
         </w:numPr>
-        <w:spacing w:line="360" w:lineRule="auto"/>
+        <w:spacing w:line="240" w:lineRule="auto"/>
         <w:ind w:left="360" w:leftChars="0" w:right="160" w:rightChars="0" w:hanging="280" w:firstLineChars="0"/>
         <w:jc w:val="both"/>
         <w:rPr>
@@ -2041,7 +2054,7 @@
           <w:ilvl w:val="0"/>
           <w:numId w:val="1"/>
         </w:numPr>
-        <w:spacing w:line="360" w:lineRule="auto"/>
+        <w:spacing w:line="240" w:lineRule="auto"/>
         <w:ind w:left="360" w:leftChars="0" w:right="160" w:rightChars="0" w:hanging="280" w:firstLineChars="0"/>
         <w:jc w:val="both"/>
         <w:rPr>
@@ -2078,7 +2091,7 @@
           <w:ilvl w:val="0"/>
           <w:numId w:val="1"/>
         </w:numPr>
-        <w:spacing w:line="360" w:lineRule="auto"/>
+        <w:spacing w:line="240" w:lineRule="auto"/>
         <w:ind w:left="360" w:leftChars="0" w:right="160" w:rightChars="0" w:hanging="280" w:firstLineChars="0"/>
         <w:jc w:val="both"/>
         <w:rPr>
@@ -2105,7 +2118,7 @@
           <w:ilvl w:val="0"/>
           <w:numId w:val="1"/>
         </w:numPr>
-        <w:spacing w:line="360" w:lineRule="auto"/>
+        <w:spacing w:line="240" w:lineRule="auto"/>
         <w:ind w:left="360" w:leftChars="0" w:right="160" w:rightChars="0" w:hanging="280" w:firstLineChars="0"/>
         <w:jc w:val="both"/>
         <w:rPr>
@@ -2132,7 +2145,7 @@
           <w:ilvl w:val="0"/>
           <w:numId w:val="1"/>
         </w:numPr>
-        <w:spacing w:line="360" w:lineRule="auto"/>
+        <w:spacing w:line="240" w:lineRule="auto"/>
         <w:ind w:left="360" w:leftChars="0" w:right="160" w:rightChars="0" w:hanging="280" w:firstLineChars="0"/>
         <w:jc w:val="both"/>
         <w:rPr>
@@ -2159,7 +2172,7 @@
           <w:ilvl w:val="0"/>
           <w:numId w:val="1"/>
         </w:numPr>
-        <w:spacing w:line="360" w:lineRule="auto"/>
+        <w:spacing w:line="240" w:lineRule="auto"/>
         <w:ind w:left="360" w:leftChars="0" w:right="160" w:rightChars="0" w:hanging="280" w:firstLineChars="0"/>
         <w:jc w:val="both"/>
         <w:rPr>
@@ -2197,7 +2210,7 @@
           <w:ilvl w:val="0"/>
           <w:numId w:val="0"/>
         </w:numPr>
-        <w:spacing w:line="360" w:lineRule="auto"/>
+        <w:spacing w:line="240" w:lineRule="auto"/>
         <w:ind w:left="80" w:leftChars="0" w:right="160" w:rightChars="0"/>
         <w:jc w:val="both"/>
         <w:rPr>
@@ -2247,7 +2260,7 @@
     <w:bookmarkEnd w:id="20"/>
     <w:p>
       <w:pPr>
-        <w:spacing w:after="0" w:line="360" w:lineRule="auto"/>
+        <w:spacing w:after="0" w:line="240" w:lineRule="auto"/>
         <w:jc w:val="both"/>
         <w:rPr>
           <w:rFonts w:hint="default" w:ascii="Kalinga" w:hAnsi="Kalinga"/>
@@ -2259,23 +2272,23 @@
         </w:rPr>
       </w:pPr>
       <w:bookmarkStart w:id="21" w:name="OLE_LINK71"/>
-      <w:bookmarkStart w:id="22" w:name="OLE_LINK20"/>
+      <w:bookmarkStart w:id="22" w:name="OLE_LINK88"/>
       <w:bookmarkStart w:id="23" w:name="OLE_LINK52"/>
-      <w:bookmarkStart w:id="24" w:name="OLE_LINK10"/>
-      <w:bookmarkStart w:id="25" w:name="OLE_LINK61"/>
-      <w:bookmarkStart w:id="26" w:name="OLE_LINK63"/>
-      <w:bookmarkStart w:id="27" w:name="OLE_LINK88"/>
-      <w:bookmarkStart w:id="28" w:name="OLE_LINK73"/>
+      <w:bookmarkStart w:id="24" w:name="OLE_LINK63"/>
+      <w:bookmarkStart w:id="25" w:name="OLE_LINK68"/>
+      <w:bookmarkStart w:id="26" w:name="OLE_LINK45"/>
+      <w:bookmarkStart w:id="27" w:name="OLE_LINK21"/>
+      <w:bookmarkStart w:id="28" w:name="OLE_LINK61"/>
       <w:bookmarkStart w:id="29" w:name="OLE_LINK39"/>
-      <w:bookmarkStart w:id="30" w:name="OLE_LINK90"/>
-      <w:bookmarkStart w:id="31" w:name="OLE_LINK68"/>
-      <w:bookmarkStart w:id="32" w:name="OLE_LINK45"/>
-      <w:bookmarkStart w:id="33" w:name="OLE_LINK21"/>
-      <w:bookmarkStart w:id="34" w:name="OLE_LINK54"/>
-    </w:p>
-    <w:p>
-      <w:pPr>
-        <w:spacing w:after="0" w:line="360" w:lineRule="auto"/>
+      <w:bookmarkStart w:id="30" w:name="OLE_LINK20"/>
+      <w:bookmarkStart w:id="31" w:name="OLE_LINK54"/>
+      <w:bookmarkStart w:id="32" w:name="OLE_LINK90"/>
+      <w:bookmarkStart w:id="33" w:name="OLE_LINK10"/>
+      <w:bookmarkStart w:id="34" w:name="OLE_LINK73"/>
+    </w:p>
+    <w:p>
+      <w:pPr>
+        <w:spacing w:after="0" w:line="240" w:lineRule="auto"/>
         <w:jc w:val="both"/>
         <w:rPr>
           <w:rFonts w:hint="default" w:ascii="Kalinga" w:hAnsi="Kalinga"/>
@@ -2314,7 +2327,7 @@
           <w:ilvl w:val="0"/>
           <w:numId w:val="1"/>
         </w:numPr>
-        <w:spacing w:line="360" w:lineRule="auto"/>
+        <w:spacing w:line="240" w:lineRule="auto"/>
         <w:ind w:left="360" w:leftChars="0" w:right="160" w:rightChars="0" w:hanging="280" w:firstLineChars="0"/>
         <w:jc w:val="both"/>
         <w:rPr>
@@ -2466,7 +2479,7 @@
           <w:ilvl w:val="0"/>
           <w:numId w:val="1"/>
         </w:numPr>
-        <w:spacing w:line="360" w:lineRule="auto"/>
+        <w:spacing w:line="240" w:lineRule="auto"/>
         <w:ind w:left="360" w:leftChars="0" w:right="160" w:rightChars="0" w:hanging="280" w:firstLineChars="0"/>
         <w:jc w:val="both"/>
         <w:rPr>
@@ -2630,7 +2643,7 @@
           <w:ilvl w:val="0"/>
           <w:numId w:val="1"/>
         </w:numPr>
-        <w:spacing w:line="360" w:lineRule="auto"/>
+        <w:spacing w:line="240" w:lineRule="auto"/>
         <w:ind w:left="660" w:leftChars="0" w:right="160" w:rightChars="0" w:hanging="280" w:firstLineChars="0"/>
         <w:jc w:val="both"/>
         <w:rPr>
@@ -2716,8 +2729,6 @@
         </w:rPr>
         <w:tab/>
       </w:r>
-      <w:bookmarkStart w:id="52" w:name="_GoBack"/>
-      <w:bookmarkEnd w:id="52"/>
       <w:r>
         <w:rPr>
           <w:rFonts w:hint="default" w:ascii="Kalinga" w:hAnsi="Kalinga"/>
@@ -2789,7 +2800,7 @@
           <w:ilvl w:val="0"/>
           <w:numId w:val="1"/>
         </w:numPr>
-        <w:spacing w:line="360" w:lineRule="auto"/>
+        <w:spacing w:line="240" w:lineRule="auto"/>
         <w:ind w:left="660" w:leftChars="0" w:right="160" w:rightChars="0" w:hanging="280" w:firstLineChars="0"/>
         <w:jc w:val="both"/>
         <w:rPr>
@@ -2933,7 +2944,7 @@
           <w:ilvl w:val="0"/>
           <w:numId w:val="1"/>
         </w:numPr>
-        <w:spacing w:line="360" w:lineRule="auto"/>
+        <w:spacing w:line="240" w:lineRule="auto"/>
         <w:ind w:left="660" w:leftChars="0" w:right="160" w:rightChars="0" w:hanging="280" w:firstLineChars="0"/>
         <w:jc w:val="both"/>
         <w:rPr>
@@ -3084,7 +3095,7 @@
     </w:p>
     <w:p>
       <w:pPr>
-        <w:spacing w:after="0"/>
+        <w:spacing w:after="0" w:line="240" w:lineRule="auto"/>
         <w:ind w:left="440"/>
         <w:jc w:val="both"/>
         <w:rPr>
@@ -3098,7 +3109,7 @@
     </w:p>
     <w:p>
       <w:pPr>
-        <w:spacing w:after="0" w:line="360" w:lineRule="auto"/>
+        <w:spacing w:after="0" w:line="240" w:lineRule="auto"/>
         <w:jc w:val="both"/>
         <w:rPr>
           <w:rFonts w:hint="default" w:ascii="Kalinga" w:hAnsi="Kalinga"/>
@@ -3138,8 +3149,8 @@
           <w:lang w:val="en-US"/>
         </w:rPr>
       </w:pPr>
-      <w:bookmarkStart w:id="35" w:name="OLE_LINK18"/>
-      <w:bookmarkStart w:id="36" w:name="OLE_LINK25"/>
+      <w:bookmarkStart w:id="35" w:name="OLE_LINK25"/>
+      <w:bookmarkStart w:id="36" w:name="OLE_LINK18"/>
       <w:bookmarkStart w:id="37" w:name="OLE_LINK9"/>
       <w:r>
         <w:rPr>
@@ -3529,7 +3540,7 @@
           <w:ilvl w:val="0"/>
           <w:numId w:val="1"/>
         </w:numPr>
-        <w:spacing w:line="360" w:lineRule="auto"/>
+        <w:spacing w:line="240" w:lineRule="auto"/>
         <w:ind w:left="360" w:leftChars="0" w:right="160" w:rightChars="0" w:hanging="280" w:firstLineChars="0"/>
         <w:jc w:val="both"/>
         <w:rPr>
@@ -3585,7 +3596,7 @@
           <w:ilvl w:val="0"/>
           <w:numId w:val="1"/>
         </w:numPr>
-        <w:spacing w:line="360" w:lineRule="auto"/>
+        <w:spacing w:line="240" w:lineRule="auto"/>
         <w:ind w:left="360" w:leftChars="0" w:right="160" w:rightChars="0" w:hanging="280" w:firstLineChars="0"/>
         <w:jc w:val="both"/>
         <w:rPr>
@@ -3641,7 +3652,7 @@
           <w:ilvl w:val="0"/>
           <w:numId w:val="1"/>
         </w:numPr>
-        <w:spacing w:line="360" w:lineRule="auto"/>
+        <w:spacing w:line="240" w:lineRule="auto"/>
         <w:ind w:left="360" w:leftChars="0" w:right="160" w:rightChars="0" w:hanging="280" w:firstLineChars="0"/>
         <w:jc w:val="both"/>
         <w:rPr>
@@ -3735,7 +3746,7 @@
           <w:ilvl w:val="0"/>
           <w:numId w:val="1"/>
         </w:numPr>
-        <w:spacing w:line="360" w:lineRule="auto"/>
+        <w:spacing w:line="240" w:lineRule="auto"/>
         <w:ind w:left="360" w:leftChars="0" w:right="160" w:rightChars="0" w:hanging="280" w:firstLineChars="0"/>
         <w:jc w:val="both"/>
         <w:rPr>
@@ -3791,7 +3802,7 @@
           <w:ilvl w:val="0"/>
           <w:numId w:val="1"/>
         </w:numPr>
-        <w:spacing w:line="360" w:lineRule="auto"/>
+        <w:spacing w:line="240" w:lineRule="auto"/>
         <w:ind w:left="360" w:leftChars="0" w:right="160" w:rightChars="0" w:hanging="280" w:firstLineChars="0"/>
         <w:jc w:val="both"/>
         <w:rPr>
@@ -3933,7 +3944,7 @@
           <w:ilvl w:val="0"/>
           <w:numId w:val="1"/>
         </w:numPr>
-        <w:spacing w:line="360" w:lineRule="auto"/>
+        <w:spacing w:line="240" w:lineRule="auto"/>
         <w:ind w:left="360" w:leftChars="0" w:right="160" w:rightChars="0" w:hanging="280" w:firstLineChars="0"/>
         <w:jc w:val="both"/>
         <w:rPr>
@@ -4412,7 +4423,7 @@
           <w:ilvl w:val="0"/>
           <w:numId w:val="1"/>
         </w:numPr>
-        <w:spacing w:line="360" w:lineRule="auto"/>
+        <w:spacing w:line="240" w:lineRule="auto"/>
         <w:ind w:left="360" w:leftChars="0" w:right="160" w:rightChars="0" w:hanging="280" w:firstLineChars="0"/>
         <w:jc w:val="both"/>
         <w:rPr>
@@ -4441,7 +4452,7 @@
           <w:ilvl w:val="0"/>
           <w:numId w:val="1"/>
         </w:numPr>
-        <w:spacing w:line="360" w:lineRule="auto"/>
+        <w:spacing w:line="240" w:lineRule="auto"/>
         <w:ind w:left="360" w:leftChars="0" w:right="160" w:rightChars="0" w:hanging="280" w:firstLineChars="0"/>
         <w:jc w:val="both"/>
         <w:rPr>
@@ -4470,7 +4481,7 @@
           <w:ilvl w:val="0"/>
           <w:numId w:val="1"/>
         </w:numPr>
-        <w:spacing w:line="360" w:lineRule="auto"/>
+        <w:spacing w:line="240" w:lineRule="auto"/>
         <w:ind w:left="360" w:leftChars="0" w:right="160" w:rightChars="0" w:hanging="280" w:firstLineChars="0"/>
         <w:jc w:val="both"/>
         <w:rPr>
@@ -4499,7 +4510,7 @@
           <w:ilvl w:val="0"/>
           <w:numId w:val="1"/>
         </w:numPr>
-        <w:spacing w:line="360" w:lineRule="auto"/>
+        <w:spacing w:line="240" w:lineRule="auto"/>
         <w:ind w:left="360" w:leftChars="0" w:right="160" w:rightChars="0" w:hanging="280" w:firstLineChars="0"/>
         <w:jc w:val="both"/>
         <w:rPr>
@@ -4529,7 +4540,7 @@
           <w:ilvl w:val="0"/>
           <w:numId w:val="1"/>
         </w:numPr>
-        <w:spacing w:line="360" w:lineRule="auto"/>
+        <w:spacing w:line="240" w:lineRule="auto"/>
         <w:ind w:left="360" w:leftChars="0" w:right="160" w:rightChars="0" w:hanging="280" w:firstLineChars="0"/>
         <w:jc w:val="both"/>
         <w:rPr>
@@ -4843,7 +4854,7 @@
           <w:ilvl w:val="0"/>
           <w:numId w:val="1"/>
         </w:numPr>
-        <w:spacing w:line="360" w:lineRule="auto"/>
+        <w:spacing w:line="240" w:lineRule="auto"/>
         <w:ind w:left="360" w:leftChars="0" w:right="160" w:rightChars="0" w:hanging="280" w:firstLineChars="0"/>
         <w:jc w:val="both"/>
         <w:rPr>
@@ -4872,7 +4883,7 @@
           <w:ilvl w:val="0"/>
           <w:numId w:val="1"/>
         </w:numPr>
-        <w:spacing w:line="360" w:lineRule="auto"/>
+        <w:spacing w:line="240" w:lineRule="auto"/>
         <w:ind w:left="360" w:leftChars="0" w:right="160" w:rightChars="0" w:hanging="280" w:firstLineChars="0"/>
         <w:jc w:val="both"/>
         <w:rPr>
@@ -4901,7 +4912,7 @@
           <w:ilvl w:val="0"/>
           <w:numId w:val="1"/>
         </w:numPr>
-        <w:spacing w:line="360" w:lineRule="auto"/>
+        <w:spacing w:line="240" w:lineRule="auto"/>
         <w:ind w:left="360" w:leftChars="0" w:right="160" w:rightChars="0" w:hanging="280" w:firstLineChars="0"/>
         <w:jc w:val="both"/>
         <w:rPr>
@@ -5406,7 +5417,7 @@
           <w:ilvl w:val="0"/>
           <w:numId w:val="1"/>
         </w:numPr>
-        <w:spacing w:line="360" w:lineRule="auto"/>
+        <w:spacing w:line="240" w:lineRule="auto"/>
         <w:ind w:left="360" w:leftChars="0" w:right="160" w:rightChars="0" w:hanging="280" w:firstLineChars="0"/>
         <w:jc w:val="both"/>
         <w:rPr>
@@ -5444,7 +5455,7 @@
           <w:ilvl w:val="0"/>
           <w:numId w:val="1"/>
         </w:numPr>
-        <w:spacing w:line="360" w:lineRule="auto"/>
+        <w:spacing w:line="240" w:lineRule="auto"/>
         <w:ind w:left="360" w:leftChars="0" w:right="160" w:rightChars="0" w:hanging="280" w:firstLineChars="0"/>
         <w:jc w:val="both"/>
         <w:rPr>
@@ -5473,7 +5484,7 @@
           <w:ilvl w:val="0"/>
           <w:numId w:val="1"/>
         </w:numPr>
-        <w:spacing w:line="360" w:lineRule="auto"/>
+        <w:spacing w:line="240" w:lineRule="auto"/>
         <w:ind w:left="360" w:leftChars="0" w:right="160" w:rightChars="0" w:hanging="280" w:firstLineChars="0"/>
         <w:jc w:val="both"/>
         <w:rPr>
@@ -5534,7 +5545,7 @@
           <w:ilvl w:val="0"/>
           <w:numId w:val="0"/>
         </w:numPr>
-        <w:spacing w:after="0" w:line="360" w:lineRule="auto"/>
+        <w:spacing w:after="0" w:line="240" w:lineRule="auto"/>
         <w:jc w:val="both"/>
         <w:rPr>
           <w:rFonts w:ascii="Kalinga" w:hAnsi="Kalinga" w:cs="Kalinga"/>
@@ -5549,7 +5560,7 @@
           <w:ilvl w:val="0"/>
           <w:numId w:val="0"/>
         </w:numPr>
-        <w:spacing w:after="0" w:line="360" w:lineRule="auto"/>
+        <w:spacing w:after="0" w:line="240" w:lineRule="auto"/>
         <w:jc w:val="both"/>
         <w:rPr>
           <w:rFonts w:hint="default" w:ascii="Kalinga" w:hAnsi="Kalinga"/>
@@ -5584,7 +5595,7 @@
           <w:ilvl w:val="0"/>
           <w:numId w:val="0"/>
         </w:numPr>
-        <w:spacing w:after="0" w:line="360" w:lineRule="auto"/>
+        <w:spacing w:after="0" w:line="240" w:lineRule="auto"/>
         <w:jc w:val="both"/>
         <w:rPr>
           <w:rFonts w:hint="default" w:ascii="Kalinga" w:hAnsi="Kalinga"/>
@@ -5641,7 +5652,7 @@
           <w:ilvl w:val="0"/>
           <w:numId w:val="0"/>
         </w:numPr>
-        <w:spacing w:after="0" w:line="360" w:lineRule="auto"/>
+        <w:spacing w:after="0" w:line="240" w:lineRule="auto"/>
         <w:jc w:val="both"/>
         <w:rPr>
           <w:rFonts w:hint="default" w:ascii="Kalinga" w:hAnsi="Kalinga"/>
@@ -5656,7 +5667,7 @@
           <w:ilvl w:val="0"/>
           <w:numId w:val="0"/>
         </w:numPr>
-        <w:spacing w:after="0" w:line="360" w:lineRule="auto"/>
+        <w:spacing w:after="0" w:line="240" w:lineRule="auto"/>
         <w:jc w:val="both"/>
         <w:rPr>
           <w:rFonts w:hint="default" w:ascii="Kalinga" w:hAnsi="Kalinga"/>
@@ -5755,7 +5766,7 @@
           <w:ilvl w:val="0"/>
           <w:numId w:val="0"/>
         </w:numPr>
-        <w:spacing w:after="0" w:line="360" w:lineRule="auto"/>
+        <w:spacing w:after="0" w:line="240" w:lineRule="auto"/>
         <w:jc w:val="both"/>
         <w:rPr>
           <w:rFonts w:hint="default" w:ascii="Kalinga" w:hAnsi="Kalinga"/>
@@ -5856,7 +5867,7 @@
           <w:ilvl w:val="0"/>
           <w:numId w:val="0"/>
         </w:numPr>
-        <w:spacing w:after="0" w:line="360" w:lineRule="auto"/>
+        <w:spacing w:after="0" w:line="240" w:lineRule="auto"/>
         <w:jc w:val="both"/>
         <w:rPr>
           <w:rFonts w:hint="default" w:ascii="Kalinga" w:hAnsi="Kalinga"/>
@@ -5964,7 +5975,7 @@
           <w:ilvl w:val="0"/>
           <w:numId w:val="0"/>
         </w:numPr>
-        <w:spacing w:after="0" w:line="360" w:lineRule="auto"/>
+        <w:spacing w:after="0" w:line="240" w:lineRule="auto"/>
         <w:jc w:val="both"/>
         <w:rPr>
           <w:rFonts w:hint="default" w:ascii="Kalinga" w:hAnsi="Kalinga"/>
@@ -5979,7 +5990,7 @@
           <w:ilvl w:val="0"/>
           <w:numId w:val="0"/>
         </w:numPr>
-        <w:spacing w:after="0" w:line="360" w:lineRule="auto"/>
+        <w:spacing w:after="0" w:line="240" w:lineRule="auto"/>
         <w:jc w:val="both"/>
         <w:rPr>
           <w:rFonts w:hint="default" w:ascii="Kalinga" w:hAnsi="Kalinga"/>
@@ -6002,7 +6013,7 @@
           <w:ilvl w:val="0"/>
           <w:numId w:val="0"/>
         </w:numPr>
-        <w:spacing w:after="0" w:line="360" w:lineRule="auto"/>
+        <w:spacing w:after="0" w:line="240" w:lineRule="auto"/>
         <w:jc w:val="both"/>
         <w:rPr>
           <w:rFonts w:hint="default" w:ascii="Kalinga" w:hAnsi="Kalinga"/>
@@ -6017,7 +6028,7 @@
           <w:ilvl w:val="0"/>
           <w:numId w:val="0"/>
         </w:numPr>
-        <w:spacing w:after="0" w:line="360" w:lineRule="auto"/>
+        <w:spacing w:after="0" w:line="240" w:lineRule="auto"/>
         <w:jc w:val="both"/>
         <w:rPr>
           <w:rFonts w:hint="default" w:ascii="Kalinga" w:hAnsi="Kalinga"/>
@@ -6064,7 +6075,7 @@
           <w:ilvl w:val="0"/>
           <w:numId w:val="1"/>
         </w:numPr>
-        <w:spacing w:line="360" w:lineRule="auto"/>
+        <w:spacing w:line="240" w:lineRule="auto"/>
         <w:ind w:left="360" w:leftChars="0" w:right="160" w:rightChars="0" w:hanging="280" w:firstLineChars="0"/>
         <w:jc w:val="both"/>
         <w:rPr>
@@ -6101,7 +6112,7 @@
           <w:ilvl w:val="0"/>
           <w:numId w:val="1"/>
         </w:numPr>
-        <w:spacing w:line="360" w:lineRule="auto"/>
+        <w:spacing w:line="240" w:lineRule="auto"/>
         <w:ind w:left="360" w:leftChars="0" w:right="160" w:rightChars="0" w:hanging="280" w:firstLineChars="0"/>
         <w:jc w:val="both"/>
         <w:rPr>
@@ -6150,7 +6161,7 @@
           <w:ilvl w:val="0"/>
           <w:numId w:val="1"/>
         </w:numPr>
-        <w:spacing w:line="360" w:lineRule="auto"/>
+        <w:spacing w:line="240" w:lineRule="auto"/>
         <w:ind w:left="360" w:leftChars="0" w:right="160" w:rightChars="0" w:hanging="280" w:firstLineChars="0"/>
         <w:jc w:val="both"/>
         <w:rPr>
@@ -6199,7 +6210,7 @@
           <w:ilvl w:val="0"/>
           <w:numId w:val="1"/>
         </w:numPr>
-        <w:spacing w:line="360" w:lineRule="auto"/>
+        <w:spacing w:line="240" w:lineRule="auto"/>
         <w:ind w:left="360" w:leftChars="0" w:right="160" w:rightChars="0" w:hanging="280" w:firstLineChars="0"/>
         <w:jc w:val="both"/>
         <w:rPr>
@@ -6248,7 +6259,7 @@
           <w:ilvl w:val="0"/>
           <w:numId w:val="1"/>
         </w:numPr>
-        <w:spacing w:line="360" w:lineRule="auto"/>
+        <w:spacing w:line="240" w:lineRule="auto"/>
         <w:ind w:left="360" w:leftChars="0" w:right="160" w:rightChars="0" w:hanging="280" w:firstLineChars="0"/>
         <w:jc w:val="both"/>
         <w:rPr>
@@ -6297,7 +6308,7 @@
           <w:ilvl w:val="0"/>
           <w:numId w:val="1"/>
         </w:numPr>
-        <w:spacing w:line="360" w:lineRule="auto"/>
+        <w:spacing w:line="240" w:lineRule="auto"/>
         <w:ind w:left="360" w:leftChars="0" w:right="160" w:rightChars="0" w:hanging="280" w:firstLineChars="0"/>
         <w:jc w:val="both"/>
         <w:rPr>
@@ -6346,7 +6357,7 @@
           <w:ilvl w:val="0"/>
           <w:numId w:val="1"/>
         </w:numPr>
-        <w:spacing w:line="360" w:lineRule="auto"/>
+        <w:spacing w:line="240" w:lineRule="auto"/>
         <w:ind w:left="360" w:leftChars="0" w:right="160" w:rightChars="0" w:hanging="280" w:firstLineChars="0"/>
         <w:jc w:val="both"/>
         <w:rPr>
@@ -6395,7 +6406,7 @@
           <w:ilvl w:val="0"/>
           <w:numId w:val="1"/>
         </w:numPr>
-        <w:spacing w:line="360" w:lineRule="auto"/>
+        <w:spacing w:line="240" w:lineRule="auto"/>
         <w:ind w:left="360" w:leftChars="0" w:right="160" w:rightChars="0" w:hanging="280" w:firstLineChars="0"/>
         <w:jc w:val="both"/>
         <w:rPr>
@@ -6444,7 +6455,7 @@
           <w:ilvl w:val="0"/>
           <w:numId w:val="1"/>
         </w:numPr>
-        <w:spacing w:line="360" w:lineRule="auto"/>
+        <w:spacing w:line="240" w:lineRule="auto"/>
         <w:ind w:left="360" w:leftChars="0" w:right="160" w:rightChars="0" w:hanging="280" w:firstLineChars="0"/>
         <w:jc w:val="both"/>
         <w:rPr>
@@ -6493,7 +6504,7 @@
           <w:ilvl w:val="0"/>
           <w:numId w:val="1"/>
         </w:numPr>
-        <w:spacing w:line="360" w:lineRule="auto"/>
+        <w:spacing w:line="240" w:lineRule="auto"/>
         <w:ind w:left="360" w:leftChars="0" w:right="160" w:rightChars="0" w:hanging="280" w:firstLineChars="0"/>
         <w:jc w:val="both"/>
         <w:rPr>
@@ -6542,7 +6553,7 @@
           <w:ilvl w:val="0"/>
           <w:numId w:val="1"/>
         </w:numPr>
-        <w:spacing w:line="360" w:lineRule="auto"/>
+        <w:spacing w:line="240" w:lineRule="auto"/>
         <w:ind w:left="360" w:leftChars="0" w:right="160" w:rightChars="0" w:hanging="280" w:firstLineChars="0"/>
         <w:jc w:val="both"/>
         <w:rPr>
@@ -6591,7 +6602,7 @@
           <w:ilvl w:val="0"/>
           <w:numId w:val="1"/>
         </w:numPr>
-        <w:spacing w:line="360" w:lineRule="auto"/>
+        <w:spacing w:line="240" w:lineRule="auto"/>
         <w:ind w:left="360" w:leftChars="0" w:right="160" w:rightChars="0" w:hanging="280" w:firstLineChars="0"/>
         <w:jc w:val="both"/>
         <w:rPr>
@@ -6640,7 +6651,7 @@
           <w:ilvl w:val="0"/>
           <w:numId w:val="1"/>
         </w:numPr>
-        <w:spacing w:line="360" w:lineRule="auto"/>
+        <w:spacing w:line="240" w:lineRule="auto"/>
         <w:ind w:left="360" w:leftChars="0" w:right="160" w:rightChars="0" w:hanging="280" w:firstLineChars="0"/>
         <w:jc w:val="both"/>
         <w:rPr>
@@ -6689,7 +6700,7 @@
           <w:ilvl w:val="0"/>
           <w:numId w:val="1"/>
         </w:numPr>
-        <w:spacing w:line="360" w:lineRule="auto"/>
+        <w:spacing w:line="240" w:lineRule="auto"/>
         <w:ind w:left="360" w:leftChars="0" w:right="160" w:rightChars="0" w:hanging="280" w:firstLineChars="0"/>
         <w:jc w:val="both"/>
         <w:rPr>
@@ -6738,7 +6749,7 @@
           <w:ilvl w:val="0"/>
           <w:numId w:val="1"/>
         </w:numPr>
-        <w:spacing w:line="360" w:lineRule="auto"/>
+        <w:spacing w:line="240" w:lineRule="auto"/>
         <w:ind w:left="360" w:leftChars="0" w:right="160" w:rightChars="0" w:hanging="280" w:firstLineChars="0"/>
         <w:jc w:val="both"/>
         <w:rPr>
@@ -6787,7 +6798,7 @@
           <w:ilvl w:val="0"/>
           <w:numId w:val="1"/>
         </w:numPr>
-        <w:spacing w:line="360" w:lineRule="auto"/>
+        <w:spacing w:line="240" w:lineRule="auto"/>
         <w:ind w:left="360" w:leftChars="0" w:right="160" w:rightChars="0" w:hanging="280" w:firstLineChars="0"/>
         <w:jc w:val="both"/>
         <w:rPr>
@@ -6954,7 +6965,7 @@
           <w:ilvl w:val="0"/>
           <w:numId w:val="0"/>
         </w:numPr>
-        <w:spacing w:after="0" w:line="360" w:lineRule="auto"/>
+        <w:spacing w:after="0" w:line="240" w:lineRule="auto"/>
         <w:jc w:val="both"/>
         <w:rPr>
           <w:rFonts w:hint="default" w:ascii="Kalinga" w:hAnsi="Kalinga"/>
@@ -7087,7 +7098,7 @@
           <w:ilvl w:val="0"/>
           <w:numId w:val="0"/>
         </w:numPr>
-        <w:spacing w:after="0" w:line="360" w:lineRule="auto"/>
+        <w:spacing w:after="0" w:line="240" w:lineRule="auto"/>
         <w:jc w:val="both"/>
         <w:rPr>
           <w:rFonts w:hint="default" w:ascii="Kalinga" w:hAnsi="Kalinga"/>
@@ -7102,7 +7113,7 @@
           <w:ilvl w:val="0"/>
           <w:numId w:val="0"/>
         </w:numPr>
-        <w:spacing w:after="0" w:line="360" w:lineRule="auto"/>
+        <w:spacing w:after="0" w:line="240" w:lineRule="auto"/>
         <w:jc w:val="both"/>
         <w:rPr>
           <w:rFonts w:hint="default" w:ascii="Kalinga" w:hAnsi="Kalinga"/>
@@ -7170,7 +7181,7 @@
           <w:ilvl w:val="0"/>
           <w:numId w:val="0"/>
         </w:numPr>
-        <w:spacing w:after="0" w:line="360" w:lineRule="auto"/>
+        <w:spacing w:after="0" w:line="240" w:lineRule="auto"/>
         <w:jc w:val="both"/>
         <w:rPr>
           <w:rFonts w:hint="default" w:ascii="Kalinga" w:hAnsi="Kalinga"/>
@@ -7281,7 +7292,7 @@
           <w:ilvl w:val="0"/>
           <w:numId w:val="0"/>
         </w:numPr>
-        <w:spacing w:after="0" w:line="360" w:lineRule="auto"/>
+        <w:spacing w:after="0" w:line="240" w:lineRule="auto"/>
         <w:jc w:val="both"/>
         <w:rPr>
           <w:rFonts w:hint="default" w:ascii="Kalinga" w:hAnsi="Kalinga"/>
@@ -7370,7 +7381,7 @@
           <w:ilvl w:val="0"/>
           <w:numId w:val="0"/>
         </w:numPr>
-        <w:spacing w:after="0" w:line="360" w:lineRule="auto"/>
+        <w:spacing w:after="0" w:line="240" w:lineRule="auto"/>
         <w:jc w:val="both"/>
         <w:rPr>
           <w:rFonts w:hint="default" w:ascii="Kalinga" w:hAnsi="Kalinga"/>
@@ -7385,7 +7396,7 @@
           <w:ilvl w:val="0"/>
           <w:numId w:val="0"/>
         </w:numPr>
-        <w:spacing w:after="0" w:line="360" w:lineRule="auto"/>
+        <w:spacing w:after="0" w:line="240" w:lineRule="auto"/>
         <w:jc w:val="both"/>
         <w:rPr>
           <w:rFonts w:hint="default" w:ascii="Kalinga" w:hAnsi="Kalinga"/>
@@ -7410,7 +7421,7 @@
           <w:ilvl w:val="0"/>
           <w:numId w:val="0"/>
         </w:numPr>
-        <w:spacing w:after="0" w:line="360" w:lineRule="auto"/>
+        <w:spacing w:after="0" w:line="240" w:lineRule="auto"/>
         <w:jc w:val="both"/>
         <w:rPr>
           <w:rFonts w:ascii="Kalinga" w:hAnsi="Kalinga" w:cs="Kalinga"/>
@@ -7569,6 +7580,7 @@
         </w:rPr>
         <w:t xml:space="preserve">% Penghasilan per bulan &lt; atau sama dengan Rp. 20 juta, maksimal DSR = 90% (Cfm. Memo PDM/9.3/5176 Tanggal 01-10-2019). Hasil scoring accept, RPC mencukupi. Permohonan Kredit Program </w:t>
       </w:r>
+      <w:bookmarkStart w:id="52" w:name="_GoBack"/>
       <w:r>
         <w:rPr>
           <w:rFonts w:hint="default" w:ascii="Kalinga" w:hAnsi="Kalinga"/>
@@ -7582,6 +7594,7 @@
         </w:rPr>
         <w:t>{{program_kredit}}</w:t>
       </w:r>
+      <w:bookmarkEnd w:id="52"/>
       <w:r>
         <w:rPr>
           <w:rFonts w:hint="default" w:ascii="Kalinga" w:hAnsi="Kalinga"/>
@@ -7987,7 +8000,7 @@
           <w:ilvl w:val="0"/>
           <w:numId w:val="1"/>
         </w:numPr>
-        <w:spacing w:line="360" w:lineRule="auto"/>
+        <w:spacing w:line="240" w:lineRule="auto"/>
         <w:ind w:left="360" w:leftChars="0" w:right="160" w:rightChars="0" w:hanging="280" w:firstLineChars="0"/>
         <w:jc w:val="both"/>
         <w:rPr>
@@ -8016,7 +8029,7 @@
           <w:ilvl w:val="0"/>
           <w:numId w:val="1"/>
         </w:numPr>
-        <w:spacing w:line="360" w:lineRule="auto"/>
+        <w:spacing w:line="240" w:lineRule="auto"/>
         <w:ind w:left="360" w:leftChars="0" w:right="160" w:rightChars="0" w:hanging="280" w:firstLineChars="0"/>
         <w:jc w:val="both"/>
         <w:rPr>
@@ -8045,7 +8058,7 @@
           <w:ilvl w:val="0"/>
           <w:numId w:val="1"/>
         </w:numPr>
-        <w:spacing w:line="360" w:lineRule="auto"/>
+        <w:spacing w:line="240" w:lineRule="auto"/>
         <w:ind w:left="360" w:leftChars="0" w:right="160" w:rightChars="0" w:hanging="280" w:firstLineChars="0"/>
         <w:jc w:val="both"/>
         <w:rPr>
@@ -8074,7 +8087,7 @@
           <w:ilvl w:val="0"/>
           <w:numId w:val="1"/>
         </w:numPr>
-        <w:spacing w:line="360" w:lineRule="auto"/>
+        <w:spacing w:line="240" w:lineRule="auto"/>
         <w:ind w:left="360" w:leftChars="0" w:right="160" w:rightChars="0" w:hanging="280" w:firstLineChars="0"/>
         <w:jc w:val="both"/>
         <w:rPr>
@@ -8103,7 +8116,7 @@
           <w:ilvl w:val="0"/>
           <w:numId w:val="1"/>
         </w:numPr>
-        <w:spacing w:line="360" w:lineRule="auto"/>
+        <w:spacing w:line="240" w:lineRule="auto"/>
         <w:ind w:left="360" w:leftChars="0" w:right="160" w:rightChars="0" w:hanging="280" w:firstLineChars="0"/>
         <w:jc w:val="both"/>
         <w:rPr>
@@ -8132,7 +8145,7 @@
           <w:ilvl w:val="0"/>
           <w:numId w:val="1"/>
         </w:numPr>
-        <w:spacing w:line="360" w:lineRule="auto"/>
+        <w:spacing w:line="240" w:lineRule="auto"/>
         <w:ind w:left="360" w:leftChars="0" w:right="160" w:rightChars="0" w:hanging="280" w:firstLineChars="0"/>
         <w:jc w:val="both"/>
         <w:rPr>
@@ -8161,7 +8174,7 @@
           <w:ilvl w:val="0"/>
           <w:numId w:val="1"/>
         </w:numPr>
-        <w:spacing w:line="360" w:lineRule="auto"/>
+        <w:spacing w:line="240" w:lineRule="auto"/>
         <w:ind w:left="360" w:leftChars="0" w:right="160" w:rightChars="0" w:hanging="280" w:firstLineChars="0"/>
         <w:jc w:val="both"/>
         <w:rPr>
@@ -8190,7 +8203,7 @@
           <w:ilvl w:val="0"/>
           <w:numId w:val="1"/>
         </w:numPr>
-        <w:spacing w:line="360" w:lineRule="auto"/>
+        <w:spacing w:line="240" w:lineRule="auto"/>
         <w:ind w:left="360" w:leftChars="0" w:right="160" w:rightChars="0" w:hanging="280" w:firstLineChars="0"/>
         <w:jc w:val="both"/>
         <w:rPr>
@@ -8219,7 +8232,7 @@
           <w:ilvl w:val="0"/>
           <w:numId w:val="1"/>
         </w:numPr>
-        <w:spacing w:line="360" w:lineRule="auto"/>
+        <w:spacing w:line="240" w:lineRule="auto"/>
         <w:ind w:left="360" w:leftChars="0" w:right="160" w:rightChars="0" w:hanging="280" w:firstLineChars="0"/>
         <w:jc w:val="both"/>
         <w:rPr>
@@ -8248,7 +8261,7 @@
           <w:ilvl w:val="0"/>
           <w:numId w:val="1"/>
         </w:numPr>
-        <w:spacing w:line="360" w:lineRule="auto"/>
+        <w:spacing w:line="240" w:lineRule="auto"/>
         <w:ind w:left="360" w:leftChars="0" w:right="160" w:rightChars="0" w:hanging="280" w:firstLineChars="0"/>
         <w:jc w:val="both"/>
         <w:rPr>
@@ -8307,7 +8320,7 @@
           <w:ilvl w:val="0"/>
           <w:numId w:val="1"/>
         </w:numPr>
-        <w:spacing w:line="360" w:lineRule="auto"/>
+        <w:spacing w:line="240" w:lineRule="auto"/>
         <w:ind w:left="360" w:leftChars="0" w:right="160" w:rightChars="0" w:hanging="280" w:firstLineChars="0"/>
         <w:jc w:val="both"/>
         <w:rPr>
@@ -8336,7 +8349,7 @@
           <w:ilvl w:val="0"/>
           <w:numId w:val="1"/>
         </w:numPr>
-        <w:spacing w:line="360" w:lineRule="auto"/>
+        <w:spacing w:line="240" w:lineRule="auto"/>
         <w:ind w:left="360" w:leftChars="0" w:right="160" w:rightChars="0" w:hanging="280" w:firstLineChars="0"/>
         <w:jc w:val="both"/>
         <w:rPr>
@@ -8365,7 +8378,7 @@
           <w:ilvl w:val="0"/>
           <w:numId w:val="1"/>
         </w:numPr>
-        <w:spacing w:line="360" w:lineRule="auto"/>
+        <w:spacing w:line="240" w:lineRule="auto"/>
         <w:ind w:left="360" w:leftChars="0" w:right="160" w:rightChars="0" w:hanging="280" w:firstLineChars="0"/>
         <w:jc w:val="both"/>
         <w:rPr>
@@ -8394,7 +8407,7 @@
           <w:ilvl w:val="0"/>
           <w:numId w:val="1"/>
         </w:numPr>
-        <w:spacing w:line="360" w:lineRule="auto"/>
+        <w:spacing w:line="240" w:lineRule="auto"/>
         <w:ind w:left="360" w:leftChars="0" w:right="160" w:rightChars="0" w:hanging="280" w:firstLineChars="0"/>
         <w:jc w:val="both"/>
         <w:rPr>
@@ -8426,7 +8439,7 @@
     </w:p>
     <w:p>
       <w:pPr>
-        <w:spacing w:after="0" w:line="360" w:lineRule="auto"/>
+        <w:spacing w:after="0" w:line="240" w:lineRule="auto"/>
         <w:jc w:val="both"/>
         <w:rPr>
           <w:rFonts w:ascii="Kalinga" w:hAnsi="Kalinga" w:cs="Kalinga"/>
@@ -8438,7 +8451,7 @@
     <w:bookmarkEnd w:id="43"/>
     <w:p>
       <w:pPr>
-        <w:spacing w:after="0" w:line="360" w:lineRule="auto"/>
+        <w:spacing w:after="0" w:line="240" w:lineRule="auto"/>
         <w:jc w:val="both"/>
         <w:rPr>
           <w:rFonts w:ascii="Kalinga" w:hAnsi="Kalinga" w:cs="Kalinga"/>
@@ -8449,13 +8462,13 @@
           <w:szCs w:val="20"/>
         </w:rPr>
       </w:pPr>
-      <w:bookmarkStart w:id="45" w:name="OLE_LINK23"/>
-      <w:bookmarkStart w:id="46" w:name="OLE_LINK13"/>
-      <w:bookmarkStart w:id="47" w:name="OLE_LINK40"/>
-      <w:bookmarkStart w:id="48" w:name="OLE_LINK24"/>
-      <w:bookmarkStart w:id="49" w:name="OLE_LINK70"/>
-      <w:bookmarkStart w:id="50" w:name="OLE_LINK58"/>
-      <w:bookmarkStart w:id="51" w:name="OLE_LINK64"/>
+      <w:bookmarkStart w:id="45" w:name="OLE_LINK24"/>
+      <w:bookmarkStart w:id="46" w:name="OLE_LINK40"/>
+      <w:bookmarkStart w:id="47" w:name="OLE_LINK64"/>
+      <w:bookmarkStart w:id="48" w:name="OLE_LINK58"/>
+      <w:bookmarkStart w:id="49" w:name="OLE_LINK23"/>
+      <w:bookmarkStart w:id="50" w:name="OLE_LINK13"/>
+      <w:bookmarkStart w:id="51" w:name="OLE_LINK70"/>
       <w:r>
         <w:rPr>
           <w:rFonts w:ascii="Kalinga" w:hAnsi="Kalinga" w:cs="Kalinga"/>
@@ -8472,7 +8485,7 @@
         <w:tabs>
           <w:tab w:val="left" w:pos="6548"/>
         </w:tabs>
-        <w:spacing w:after="0" w:line="360" w:lineRule="auto"/>
+        <w:spacing w:after="0" w:line="240" w:lineRule="auto"/>
         <w:jc w:val="both"/>
         <w:rPr>
           <w:rFonts w:ascii="Kalinga" w:hAnsi="Kalinga" w:cs="Kalinga"/>
@@ -8515,7 +8528,7 @@
           <w:ilvl w:val="0"/>
           <w:numId w:val="1"/>
         </w:numPr>
-        <w:spacing w:line="360" w:lineRule="auto"/>
+        <w:spacing w:line="240" w:lineRule="auto"/>
         <w:ind w:left="360" w:leftChars="0" w:right="160" w:rightChars="0" w:hanging="280" w:firstLineChars="0"/>
         <w:jc w:val="both"/>
         <w:rPr>
@@ -8553,7 +8566,7 @@
           <w:ilvl w:val="0"/>
           <w:numId w:val="1"/>
         </w:numPr>
-        <w:spacing w:line="360" w:lineRule="auto"/>
+        <w:spacing w:line="240" w:lineRule="auto"/>
         <w:ind w:left="360" w:leftChars="0" w:right="160" w:rightChars="0" w:hanging="280" w:firstLineChars="0"/>
         <w:jc w:val="both"/>
         <w:rPr>
@@ -8582,7 +8595,7 @@
           <w:ilvl w:val="0"/>
           <w:numId w:val="1"/>
         </w:numPr>
-        <w:spacing w:line="360" w:lineRule="auto"/>
+        <w:spacing w:line="240" w:lineRule="auto"/>
         <w:ind w:left="360" w:leftChars="0" w:right="160" w:rightChars="0" w:hanging="280" w:firstLineChars="0"/>
         <w:jc w:val="both"/>
         <w:rPr>
@@ -8611,7 +8624,7 @@
           <w:ilvl w:val="0"/>
           <w:numId w:val="1"/>
         </w:numPr>
-        <w:spacing w:line="360" w:lineRule="auto"/>
+        <w:spacing w:line="240" w:lineRule="auto"/>
         <w:ind w:left="360" w:leftChars="0" w:right="160" w:rightChars="0" w:hanging="280" w:firstLineChars="0"/>
         <w:jc w:val="both"/>
         <w:rPr>
@@ -8650,7 +8663,7 @@
           <w:ilvl w:val="0"/>
           <w:numId w:val="1"/>
         </w:numPr>
-        <w:spacing w:line="360" w:lineRule="auto"/>
+        <w:spacing w:line="240" w:lineRule="auto"/>
         <w:ind w:left="360" w:leftChars="0" w:right="160" w:rightChars="0" w:hanging="280" w:firstLineChars="0"/>
         <w:jc w:val="both"/>
         <w:rPr>
@@ -8679,7 +8692,7 @@
           <w:ilvl w:val="0"/>
           <w:numId w:val="1"/>
         </w:numPr>
-        <w:spacing w:line="360" w:lineRule="auto"/>
+        <w:spacing w:line="240" w:lineRule="auto"/>
         <w:ind w:left="360" w:leftChars="0" w:right="160" w:rightChars="0" w:hanging="280" w:firstLineChars="0"/>
         <w:jc w:val="both"/>
         <w:rPr>
@@ -8708,7 +8721,7 @@
           <w:ilvl w:val="0"/>
           <w:numId w:val="1"/>
         </w:numPr>
-        <w:spacing w:line="360" w:lineRule="auto"/>
+        <w:spacing w:line="240" w:lineRule="auto"/>
         <w:ind w:left="360" w:leftChars="0" w:right="160" w:rightChars="0" w:hanging="280" w:firstLineChars="0"/>
         <w:jc w:val="both"/>
         <w:rPr>
@@ -8737,7 +8750,7 @@
           <w:ilvl w:val="0"/>
           <w:numId w:val="1"/>
         </w:numPr>
-        <w:spacing w:line="360" w:lineRule="auto"/>
+        <w:spacing w:line="240" w:lineRule="auto"/>
         <w:ind w:left="360" w:leftChars="0" w:right="160" w:rightChars="0" w:hanging="280" w:firstLineChars="0"/>
         <w:jc w:val="both"/>
         <w:rPr>

</xml_diff>